<commit_message>
august 8 till the end office in  noa
august 8
</commit_message>
<xml_diff>
--- a/vagrant-test-kitchen installation troubleshooting continued after notedpad below.docx
+++ b/vagrant-test-kitchen installation troubleshooting continued after notedpad below.docx
@@ -2,6 +2,42 @@
 <file path=word/document.xml><?xml version="1.0" encoding="utf-8"?>
 <w:document xmlns:wpc="http://schemas.microsoft.com/office/word/2010/wordprocessingCanvas" xmlns:mc="http://schemas.openxmlformats.org/markup-compatibility/2006" xmlns:o="urn:schemas-microsoft-com:office:office" xmlns:r="http://schemas.openxmlformats.org/officeDocument/2006/relationships" xmlns:m="http://schemas.openxmlformats.org/officeDocument/2006/math" xmlns:v="urn:schemas-microsoft-com:vml" xmlns:wp14="http://schemas.microsoft.com/office/word/2010/wordprocessingDrawing" xmlns:wp="http://schemas.openxmlformats.org/drawingml/2006/wordprocessingDrawing" xmlns:w10="urn:schemas-microsoft-com:office:word" xmlns:w="http://schemas.openxmlformats.org/wordprocessingml/2006/main" xmlns:w14="http://schemas.microsoft.com/office/word/2010/wordml" xmlns:w15="http://schemas.microsoft.com/office/word/2012/wordml" xmlns:wpg="http://schemas.microsoft.com/office/word/2010/wordprocessingGroup" xmlns:wpi="http://schemas.microsoft.com/office/word/2010/wordprocessingInk" xmlns:wne="http://schemas.microsoft.com/office/word/2006/wordml" xmlns:wps="http://schemas.microsoft.com/office/word/2010/wordprocessingShape" mc:Ignorable="w14 w15 wp14">
   <w:body>
+    <w:p>
+      <w:pPr>
+        <w:rPr>
+          <w:noProof/>
+        </w:rPr>
+      </w:pPr>
+    </w:p>
+    <w:p>
+      <w:pPr>
+        <w:rPr>
+          <w:noProof/>
+        </w:rPr>
+      </w:pPr>
+      <w:hyperlink r:id="rId4" w:history="1">
+        <w:r>
+          <w:rPr>
+            <w:rStyle w:val="Hyperlink"/>
+            <w:noProof/>
+          </w:rPr>
+          <w:t>http://kitchen.ci/docs/getting-started/creating-cookbook</w:t>
+        </w:r>
+      </w:hyperlink>
+      <w:r>
+        <w:rPr>
+          <w:noProof/>
+        </w:rPr>
+        <w:t xml:space="preserve">  followed this doc after yesterdays notepad</w:t>
+      </w:r>
+    </w:p>
+    <w:p>
+      <w:pPr>
+        <w:rPr>
+          <w:noProof/>
+        </w:rPr>
+      </w:pPr>
+    </w:p>
     <w:p>
       <w:r>
         <w:rPr>
@@ -23,7 +59,7 @@
                     <pic:cNvPicPr/>
                   </pic:nvPicPr>
                   <pic:blipFill>
-                    <a:blip r:embed="rId4"/>
+                    <a:blip r:embed="rId5"/>
                     <a:stretch>
                       <a:fillRect/>
                     </a:stretch>
@@ -46,9 +82,673 @@
     </w:p>
     <w:p/>
     <w:p>
+      <w:r>
+        <w:t>Now it seems there is virtual box provider</w:t>
+      </w:r>
+    </w:p>
+    <w:p/>
+    <w:p>
+      <w:r>
+        <w:rPr>
+          <w:noProof/>
+        </w:rPr>
+        <w:drawing>
+          <wp:inline distT="0" distB="0" distL="0" distR="0" wp14:anchorId="14FD7B05" wp14:editId="087D6338">
+            <wp:extent cx="5943600" cy="2594610"/>
+            <wp:effectExtent l="0" t="0" r="0" b="0"/>
+            <wp:docPr id="2" name="Picture 2"/>
+            <wp:cNvGraphicFramePr>
+              <a:graphicFrameLocks xmlns:a="http://schemas.openxmlformats.org/drawingml/2006/main" noChangeAspect="1"/>
+            </wp:cNvGraphicFramePr>
+            <a:graphic xmlns:a="http://schemas.openxmlformats.org/drawingml/2006/main">
+              <a:graphicData uri="http://schemas.openxmlformats.org/drawingml/2006/picture">
+                <pic:pic xmlns:pic="http://schemas.openxmlformats.org/drawingml/2006/picture">
+                  <pic:nvPicPr>
+                    <pic:cNvPr id="1" name=""/>
+                    <pic:cNvPicPr/>
+                  </pic:nvPicPr>
+                  <pic:blipFill>
+                    <a:blip r:embed="rId6"/>
+                    <a:stretch>
+                      <a:fillRect/>
+                    </a:stretch>
+                  </pic:blipFill>
+                  <pic:spPr>
+                    <a:xfrm>
+                      <a:off x="0" y="0"/>
+                      <a:ext cx="5943600" cy="2594610"/>
+                    </a:xfrm>
+                    <a:prstGeom prst="rect">
+                      <a:avLst/>
+                    </a:prstGeom>
+                  </pic:spPr>
+                </pic:pic>
+              </a:graphicData>
+            </a:graphic>
+          </wp:inline>
+        </w:drawing>
+      </w:r>
+    </w:p>
+    <w:p/>
+    <w:p>
+      <w:r>
+        <w:rPr>
+          <w:noProof/>
+        </w:rPr>
+        <w:lastRenderedPageBreak/>
+        <w:drawing>
+          <wp:inline distT="0" distB="0" distL="0" distR="0" wp14:anchorId="4FB18DA4" wp14:editId="789E038A">
+            <wp:extent cx="5943600" cy="2570480"/>
+            <wp:effectExtent l="0" t="0" r="0" b="1270"/>
+            <wp:docPr id="3" name="Picture 3"/>
+            <wp:cNvGraphicFramePr>
+              <a:graphicFrameLocks xmlns:a="http://schemas.openxmlformats.org/drawingml/2006/main" noChangeAspect="1"/>
+            </wp:cNvGraphicFramePr>
+            <a:graphic xmlns:a="http://schemas.openxmlformats.org/drawingml/2006/main">
+              <a:graphicData uri="http://schemas.openxmlformats.org/drawingml/2006/picture">
+                <pic:pic xmlns:pic="http://schemas.openxmlformats.org/drawingml/2006/picture">
+                  <pic:nvPicPr>
+                    <pic:cNvPr id="1" name=""/>
+                    <pic:cNvPicPr/>
+                  </pic:nvPicPr>
+                  <pic:blipFill>
+                    <a:blip r:embed="rId7"/>
+                    <a:stretch>
+                      <a:fillRect/>
+                    </a:stretch>
+                  </pic:blipFill>
+                  <pic:spPr>
+                    <a:xfrm>
+                      <a:off x="0" y="0"/>
+                      <a:ext cx="5943600" cy="2570480"/>
+                    </a:xfrm>
+                    <a:prstGeom prst="rect">
+                      <a:avLst/>
+                    </a:prstGeom>
+                  </pic:spPr>
+                </pic:pic>
+              </a:graphicData>
+            </a:graphic>
+          </wp:inline>
+        </w:drawing>
+      </w:r>
+    </w:p>
+    <w:p/>
+    <w:p>
+      <w:r>
+        <w:t>Created AWS account to try out test kitchen</w:t>
+      </w:r>
+    </w:p>
+    <w:p>
+      <w:r>
+        <w:rPr>
+          <w:noProof/>
+        </w:rPr>
+        <w:drawing>
+          <wp:inline distT="0" distB="0" distL="0" distR="0" wp14:anchorId="4520767D" wp14:editId="4C68BFAB">
+            <wp:extent cx="5943600" cy="3070860"/>
+            <wp:effectExtent l="0" t="0" r="0" b="0"/>
+            <wp:docPr id="4" name="Picture 4"/>
+            <wp:cNvGraphicFramePr>
+              <a:graphicFrameLocks xmlns:a="http://schemas.openxmlformats.org/drawingml/2006/main" noChangeAspect="1"/>
+            </wp:cNvGraphicFramePr>
+            <a:graphic xmlns:a="http://schemas.openxmlformats.org/drawingml/2006/main">
+              <a:graphicData uri="http://schemas.openxmlformats.org/drawingml/2006/picture">
+                <pic:pic xmlns:pic="http://schemas.openxmlformats.org/drawingml/2006/picture">
+                  <pic:nvPicPr>
+                    <pic:cNvPr id="1" name=""/>
+                    <pic:cNvPicPr/>
+                  </pic:nvPicPr>
+                  <pic:blipFill>
+                    <a:blip r:embed="rId8"/>
+                    <a:stretch>
+                      <a:fillRect/>
+                    </a:stretch>
+                  </pic:blipFill>
+                  <pic:spPr>
+                    <a:xfrm>
+                      <a:off x="0" y="0"/>
+                      <a:ext cx="5943600" cy="3070860"/>
+                    </a:xfrm>
+                    <a:prstGeom prst="rect">
+                      <a:avLst/>
+                    </a:prstGeom>
+                  </pic:spPr>
+                </pic:pic>
+              </a:graphicData>
+            </a:graphic>
+          </wp:inline>
+        </w:drawing>
+      </w:r>
+    </w:p>
+    <w:p/>
+    <w:p/>
+    <w:p>
+      <w:r>
+        <w:t>Sanjay-</w:t>
+      </w:r>
+      <w:proofErr w:type="spellStart"/>
+      <w:r>
+        <w:t>pandrala</w:t>
+      </w:r>
+      <w:proofErr w:type="spellEnd"/>
+      <w:r>
+        <w:t xml:space="preserve"> </w:t>
+      </w:r>
+      <w:hyperlink r:id="rId9" w:history="1">
+        <w:r>
+          <w:rPr>
+            <w:rStyle w:val="Hyperlink"/>
+          </w:rPr>
+          <w:t>sanjpa01@noa.nintendo.com</w:t>
+        </w:r>
+      </w:hyperlink>
+      <w:r>
+        <w:t xml:space="preserve"> @</w:t>
+      </w:r>
+      <w:proofErr w:type="gramStart"/>
+      <w:r>
+        <w:t>..</w:t>
+      </w:r>
+      <w:proofErr w:type="spellStart"/>
+      <w:proofErr w:type="gramEnd"/>
+      <w:r>
+        <w:t>Ss</w:t>
+      </w:r>
+      <w:proofErr w:type="spellEnd"/>
+      <w:r>
+        <w:t>…..</w:t>
+      </w:r>
+    </w:p>
+    <w:p/>
+    <w:p>
+      <w:r>
+        <w:rPr>
+          <w:noProof/>
+        </w:rPr>
+        <w:lastRenderedPageBreak/>
+        <w:drawing>
+          <wp:inline distT="0" distB="0" distL="0" distR="0" wp14:anchorId="2F63E319" wp14:editId="6C86FF6E">
+            <wp:extent cx="5943600" cy="1769110"/>
+            <wp:effectExtent l="0" t="0" r="0" b="2540"/>
+            <wp:docPr id="5" name="Picture 5"/>
+            <wp:cNvGraphicFramePr>
+              <a:graphicFrameLocks xmlns:a="http://schemas.openxmlformats.org/drawingml/2006/main" noChangeAspect="1"/>
+            </wp:cNvGraphicFramePr>
+            <a:graphic xmlns:a="http://schemas.openxmlformats.org/drawingml/2006/main">
+              <a:graphicData uri="http://schemas.openxmlformats.org/drawingml/2006/picture">
+                <pic:pic xmlns:pic="http://schemas.openxmlformats.org/drawingml/2006/picture">
+                  <pic:nvPicPr>
+                    <pic:cNvPr id="1" name=""/>
+                    <pic:cNvPicPr/>
+                  </pic:nvPicPr>
+                  <pic:blipFill>
+                    <a:blip r:embed="rId10"/>
+                    <a:stretch>
+                      <a:fillRect/>
+                    </a:stretch>
+                  </pic:blipFill>
+                  <pic:spPr>
+                    <a:xfrm>
+                      <a:off x="0" y="0"/>
+                      <a:ext cx="5943600" cy="1769110"/>
+                    </a:xfrm>
+                    <a:prstGeom prst="rect">
+                      <a:avLst/>
+                    </a:prstGeom>
+                  </pic:spPr>
+                </pic:pic>
+              </a:graphicData>
+            </a:graphic>
+          </wp:inline>
+        </w:drawing>
+      </w:r>
+    </w:p>
+    <w:p/>
+    <w:p>
+      <w:hyperlink r:id="rId11" w:history="1">
+        <w:r>
+          <w:rPr>
+            <w:rStyle w:val="Hyperlink"/>
+          </w:rPr>
+          <w:t>https://aws.amazon.com/getting-started/tutorials/launch-a-virtual-machine/</w:t>
+        </w:r>
+      </w:hyperlink>
+    </w:p>
+    <w:p/>
+    <w:p>
+      <w:proofErr w:type="gramStart"/>
+      <w:r>
+        <w:t>changes</w:t>
+      </w:r>
+      <w:proofErr w:type="gramEnd"/>
+      <w:r>
+        <w:t xml:space="preserve"> I made to </w:t>
+      </w:r>
+      <w:proofErr w:type="spellStart"/>
+      <w:r>
+        <w:t>vagrantfile</w:t>
+      </w:r>
+      <w:proofErr w:type="spellEnd"/>
+      <w:r>
+        <w:t xml:space="preserve"> by vim </w:t>
+      </w:r>
+      <w:proofErr w:type="spellStart"/>
+      <w:r>
+        <w:t>vagrantfile</w:t>
+      </w:r>
+      <w:proofErr w:type="spellEnd"/>
+      <w:r>
+        <w:t xml:space="preserve"> as follows</w:t>
+      </w:r>
+      <w:r>
+        <w:t xml:space="preserve"> source</w:t>
+      </w:r>
+    </w:p>
+    <w:p>
+      <w:hyperlink r:id="rId12" w:history="1">
+        <w:r>
+          <w:rPr>
+            <w:rStyle w:val="Hyperlink"/>
+          </w:rPr>
+          <w:t>https://www.sitepoint.com/vagrantfile-explained-setting-provisioning-shell/</w:t>
+        </w:r>
+      </w:hyperlink>
+      <w:r>
+        <w:t xml:space="preserve">        ***</w:t>
+      </w:r>
       <w:bookmarkStart w:id="0" w:name="_GoBack"/>
       <w:bookmarkEnd w:id="0"/>
     </w:p>
+    <w:p>
+      <w:r>
+        <w:rPr>
+          <w:noProof/>
+        </w:rPr>
+        <w:drawing>
+          <wp:inline distT="0" distB="0" distL="0" distR="0" wp14:anchorId="560184DF" wp14:editId="295DC5D0">
+            <wp:extent cx="5943600" cy="3769995"/>
+            <wp:effectExtent l="0" t="0" r="0" b="1905"/>
+            <wp:docPr id="6" name="Picture 6"/>
+            <wp:cNvGraphicFramePr>
+              <a:graphicFrameLocks xmlns:a="http://schemas.openxmlformats.org/drawingml/2006/main" noChangeAspect="1"/>
+            </wp:cNvGraphicFramePr>
+            <a:graphic xmlns:a="http://schemas.openxmlformats.org/drawingml/2006/main">
+              <a:graphicData uri="http://schemas.openxmlformats.org/drawingml/2006/picture">
+                <pic:pic xmlns:pic="http://schemas.openxmlformats.org/drawingml/2006/picture">
+                  <pic:nvPicPr>
+                    <pic:cNvPr id="1" name=""/>
+                    <pic:cNvPicPr/>
+                  </pic:nvPicPr>
+                  <pic:blipFill>
+                    <a:blip r:embed="rId13"/>
+                    <a:stretch>
+                      <a:fillRect/>
+                    </a:stretch>
+                  </pic:blipFill>
+                  <pic:spPr>
+                    <a:xfrm>
+                      <a:off x="0" y="0"/>
+                      <a:ext cx="5943600" cy="3769995"/>
+                    </a:xfrm>
+                    <a:prstGeom prst="rect">
+                      <a:avLst/>
+                    </a:prstGeom>
+                  </pic:spPr>
+                </pic:pic>
+              </a:graphicData>
+            </a:graphic>
+          </wp:inline>
+        </w:drawing>
+      </w:r>
+    </w:p>
+    <w:p/>
+    <w:p>
+      <w:r>
+        <w:t>Effect as follows</w:t>
+      </w:r>
+    </w:p>
+    <w:p>
+      <w:r>
+        <w:rPr>
+          <w:noProof/>
+        </w:rPr>
+        <w:lastRenderedPageBreak/>
+        <w:drawing>
+          <wp:inline distT="0" distB="0" distL="0" distR="0" wp14:anchorId="5EBBF37E" wp14:editId="3E3579FB">
+            <wp:extent cx="5943600" cy="3886835"/>
+            <wp:effectExtent l="0" t="0" r="0" b="0"/>
+            <wp:docPr id="7" name="Picture 7"/>
+            <wp:cNvGraphicFramePr>
+              <a:graphicFrameLocks xmlns:a="http://schemas.openxmlformats.org/drawingml/2006/main" noChangeAspect="1"/>
+            </wp:cNvGraphicFramePr>
+            <a:graphic xmlns:a="http://schemas.openxmlformats.org/drawingml/2006/main">
+              <a:graphicData uri="http://schemas.openxmlformats.org/drawingml/2006/picture">
+                <pic:pic xmlns:pic="http://schemas.openxmlformats.org/drawingml/2006/picture">
+                  <pic:nvPicPr>
+                    <pic:cNvPr id="1" name=""/>
+                    <pic:cNvPicPr/>
+                  </pic:nvPicPr>
+                  <pic:blipFill>
+                    <a:blip r:embed="rId14"/>
+                    <a:stretch>
+                      <a:fillRect/>
+                    </a:stretch>
+                  </pic:blipFill>
+                  <pic:spPr>
+                    <a:xfrm>
+                      <a:off x="0" y="0"/>
+                      <a:ext cx="5943600" cy="3886835"/>
+                    </a:xfrm>
+                    <a:prstGeom prst="rect">
+                      <a:avLst/>
+                    </a:prstGeom>
+                  </pic:spPr>
+                </pic:pic>
+              </a:graphicData>
+            </a:graphic>
+          </wp:inline>
+        </w:drawing>
+      </w:r>
+    </w:p>
+    <w:p>
+      <w:pPr>
+        <w:rPr>
+          <w:sz w:val="52"/>
+        </w:rPr>
+      </w:pPr>
+      <w:r>
+        <w:rPr>
+          <w:sz w:val="52"/>
+          <w:highlight w:val="yellow"/>
+        </w:rPr>
+        <w:t>It worked</w:t>
+      </w:r>
+    </w:p>
+    <w:p>
+      <w:r>
+        <w:rPr>
+          <w:noProof/>
+        </w:rPr>
+        <w:lastRenderedPageBreak/>
+        <w:drawing>
+          <wp:inline distT="0" distB="0" distL="0" distR="0" wp14:anchorId="603CB011" wp14:editId="4A510B56">
+            <wp:extent cx="5943600" cy="3805555"/>
+            <wp:effectExtent l="0" t="0" r="0" b="4445"/>
+            <wp:docPr id="8" name="Picture 8"/>
+            <wp:cNvGraphicFramePr>
+              <a:graphicFrameLocks xmlns:a="http://schemas.openxmlformats.org/drawingml/2006/main" noChangeAspect="1"/>
+            </wp:cNvGraphicFramePr>
+            <a:graphic xmlns:a="http://schemas.openxmlformats.org/drawingml/2006/main">
+              <a:graphicData uri="http://schemas.openxmlformats.org/drawingml/2006/picture">
+                <pic:pic xmlns:pic="http://schemas.openxmlformats.org/drawingml/2006/picture">
+                  <pic:nvPicPr>
+                    <pic:cNvPr id="1" name=""/>
+                    <pic:cNvPicPr/>
+                  </pic:nvPicPr>
+                  <pic:blipFill>
+                    <a:blip r:embed="rId15"/>
+                    <a:stretch>
+                      <a:fillRect/>
+                    </a:stretch>
+                  </pic:blipFill>
+                  <pic:spPr>
+                    <a:xfrm>
+                      <a:off x="0" y="0"/>
+                      <a:ext cx="5943600" cy="3805555"/>
+                    </a:xfrm>
+                    <a:prstGeom prst="rect">
+                      <a:avLst/>
+                    </a:prstGeom>
+                  </pic:spPr>
+                </pic:pic>
+              </a:graphicData>
+            </a:graphic>
+          </wp:inline>
+        </w:drawing>
+      </w:r>
+    </w:p>
+    <w:p/>
+    <w:p>
+      <w:r>
+        <w:rPr>
+          <w:noProof/>
+        </w:rPr>
+        <w:drawing>
+          <wp:inline distT="0" distB="0" distL="0" distR="0" wp14:anchorId="1CFFE2F4" wp14:editId="38C4999A">
+            <wp:extent cx="5943600" cy="3757295"/>
+            <wp:effectExtent l="0" t="0" r="0" b="0"/>
+            <wp:docPr id="9" name="Picture 9"/>
+            <wp:cNvGraphicFramePr>
+              <a:graphicFrameLocks xmlns:a="http://schemas.openxmlformats.org/drawingml/2006/main" noChangeAspect="1"/>
+            </wp:cNvGraphicFramePr>
+            <a:graphic xmlns:a="http://schemas.openxmlformats.org/drawingml/2006/main">
+              <a:graphicData uri="http://schemas.openxmlformats.org/drawingml/2006/picture">
+                <pic:pic xmlns:pic="http://schemas.openxmlformats.org/drawingml/2006/picture">
+                  <pic:nvPicPr>
+                    <pic:cNvPr id="1" name=""/>
+                    <pic:cNvPicPr/>
+                  </pic:nvPicPr>
+                  <pic:blipFill>
+                    <a:blip r:embed="rId16"/>
+                    <a:stretch>
+                      <a:fillRect/>
+                    </a:stretch>
+                  </pic:blipFill>
+                  <pic:spPr>
+                    <a:xfrm>
+                      <a:off x="0" y="0"/>
+                      <a:ext cx="5943600" cy="3757295"/>
+                    </a:xfrm>
+                    <a:prstGeom prst="rect">
+                      <a:avLst/>
+                    </a:prstGeom>
+                  </pic:spPr>
+                </pic:pic>
+              </a:graphicData>
+            </a:graphic>
+          </wp:inline>
+        </w:drawing>
+      </w:r>
+    </w:p>
+    <w:p/>
+    <w:p>
+      <w:r>
+        <w:rPr>
+          <w:noProof/>
+        </w:rPr>
+        <w:drawing>
+          <wp:inline distT="0" distB="0" distL="0" distR="0" wp14:anchorId="0CF2D4B3" wp14:editId="0F214A0B">
+            <wp:extent cx="5943600" cy="3903345"/>
+            <wp:effectExtent l="0" t="0" r="0" b="1905"/>
+            <wp:docPr id="10" name="Picture 10"/>
+            <wp:cNvGraphicFramePr>
+              <a:graphicFrameLocks xmlns:a="http://schemas.openxmlformats.org/drawingml/2006/main" noChangeAspect="1"/>
+            </wp:cNvGraphicFramePr>
+            <a:graphic xmlns:a="http://schemas.openxmlformats.org/drawingml/2006/main">
+              <a:graphicData uri="http://schemas.openxmlformats.org/drawingml/2006/picture">
+                <pic:pic xmlns:pic="http://schemas.openxmlformats.org/drawingml/2006/picture">
+                  <pic:nvPicPr>
+                    <pic:cNvPr id="1" name=""/>
+                    <pic:cNvPicPr/>
+                  </pic:nvPicPr>
+                  <pic:blipFill>
+                    <a:blip r:embed="rId17"/>
+                    <a:stretch>
+                      <a:fillRect/>
+                    </a:stretch>
+                  </pic:blipFill>
+                  <pic:spPr>
+                    <a:xfrm>
+                      <a:off x="0" y="0"/>
+                      <a:ext cx="5943600" cy="3903345"/>
+                    </a:xfrm>
+                    <a:prstGeom prst="rect">
+                      <a:avLst/>
+                    </a:prstGeom>
+                  </pic:spPr>
+                </pic:pic>
+              </a:graphicData>
+            </a:graphic>
+          </wp:inline>
+        </w:drawing>
+      </w:r>
+    </w:p>
+    <w:p/>
+    <w:p>
+      <w:r>
+        <w:rPr>
+          <w:noProof/>
+        </w:rPr>
+        <w:lastRenderedPageBreak/>
+        <w:drawing>
+          <wp:inline distT="0" distB="0" distL="0" distR="0" wp14:anchorId="470D7786" wp14:editId="2906A1EB">
+            <wp:extent cx="5943600" cy="3790315"/>
+            <wp:effectExtent l="0" t="0" r="0" b="635"/>
+            <wp:docPr id="11" name="Picture 11"/>
+            <wp:cNvGraphicFramePr>
+              <a:graphicFrameLocks xmlns:a="http://schemas.openxmlformats.org/drawingml/2006/main" noChangeAspect="1"/>
+            </wp:cNvGraphicFramePr>
+            <a:graphic xmlns:a="http://schemas.openxmlformats.org/drawingml/2006/main">
+              <a:graphicData uri="http://schemas.openxmlformats.org/drawingml/2006/picture">
+                <pic:pic xmlns:pic="http://schemas.openxmlformats.org/drawingml/2006/picture">
+                  <pic:nvPicPr>
+                    <pic:cNvPr id="1" name=""/>
+                    <pic:cNvPicPr/>
+                  </pic:nvPicPr>
+                  <pic:blipFill>
+                    <a:blip r:embed="rId18"/>
+                    <a:stretch>
+                      <a:fillRect/>
+                    </a:stretch>
+                  </pic:blipFill>
+                  <pic:spPr>
+                    <a:xfrm>
+                      <a:off x="0" y="0"/>
+                      <a:ext cx="5943600" cy="3790315"/>
+                    </a:xfrm>
+                    <a:prstGeom prst="rect">
+                      <a:avLst/>
+                    </a:prstGeom>
+                  </pic:spPr>
+                </pic:pic>
+              </a:graphicData>
+            </a:graphic>
+          </wp:inline>
+        </w:drawing>
+      </w:r>
+    </w:p>
+    <w:p/>
+    <w:p>
+      <w:r>
+        <w:t xml:space="preserve">Required </w:t>
+      </w:r>
+      <w:r>
+        <w:rPr>
+          <w:noProof/>
+        </w:rPr>
+        <w:drawing>
+          <wp:inline distT="0" distB="0" distL="0" distR="0" wp14:anchorId="47658CA8" wp14:editId="2870947E">
+            <wp:extent cx="5943600" cy="2819400"/>
+            <wp:effectExtent l="0" t="0" r="0" b="0"/>
+            <wp:docPr id="12" name="Picture 12"/>
+            <wp:cNvGraphicFramePr>
+              <a:graphicFrameLocks xmlns:a="http://schemas.openxmlformats.org/drawingml/2006/main" noChangeAspect="1"/>
+            </wp:cNvGraphicFramePr>
+            <a:graphic xmlns:a="http://schemas.openxmlformats.org/drawingml/2006/main">
+              <a:graphicData uri="http://schemas.openxmlformats.org/drawingml/2006/picture">
+                <pic:pic xmlns:pic="http://schemas.openxmlformats.org/drawingml/2006/picture">
+                  <pic:nvPicPr>
+                    <pic:cNvPr id="1" name=""/>
+                    <pic:cNvPicPr/>
+                  </pic:nvPicPr>
+                  <pic:blipFill>
+                    <a:blip r:embed="rId19"/>
+                    <a:stretch>
+                      <a:fillRect/>
+                    </a:stretch>
+                  </pic:blipFill>
+                  <pic:spPr>
+                    <a:xfrm>
+                      <a:off x="0" y="0"/>
+                      <a:ext cx="5943600" cy="2819400"/>
+                    </a:xfrm>
+                    <a:prstGeom prst="rect">
+                      <a:avLst/>
+                    </a:prstGeom>
+                  </pic:spPr>
+                </pic:pic>
+              </a:graphicData>
+            </a:graphic>
+          </wp:inline>
+        </w:drawing>
+      </w:r>
+    </w:p>
+    <w:p>
+      <w:r>
+        <w:rPr>
+          <w:noProof/>
+        </w:rPr>
+        <w:lastRenderedPageBreak/>
+        <w:drawing>
+          <wp:inline distT="0" distB="0" distL="0" distR="0" wp14:anchorId="69FFE12A" wp14:editId="7E089681">
+            <wp:extent cx="5943600" cy="2748915"/>
+            <wp:effectExtent l="0" t="0" r="0" b="0"/>
+            <wp:docPr id="13" name="Picture 13"/>
+            <wp:cNvGraphicFramePr>
+              <a:graphicFrameLocks xmlns:a="http://schemas.openxmlformats.org/drawingml/2006/main" noChangeAspect="1"/>
+            </wp:cNvGraphicFramePr>
+            <a:graphic xmlns:a="http://schemas.openxmlformats.org/drawingml/2006/main">
+              <a:graphicData uri="http://schemas.openxmlformats.org/drawingml/2006/picture">
+                <pic:pic xmlns:pic="http://schemas.openxmlformats.org/drawingml/2006/picture">
+                  <pic:nvPicPr>
+                    <pic:cNvPr id="1" name=""/>
+                    <pic:cNvPicPr/>
+                  </pic:nvPicPr>
+                  <pic:blipFill>
+                    <a:blip r:embed="rId20"/>
+                    <a:stretch>
+                      <a:fillRect/>
+                    </a:stretch>
+                  </pic:blipFill>
+                  <pic:spPr>
+                    <a:xfrm>
+                      <a:off x="0" y="0"/>
+                      <a:ext cx="5943600" cy="2748915"/>
+                    </a:xfrm>
+                    <a:prstGeom prst="rect">
+                      <a:avLst/>
+                    </a:prstGeom>
+                  </pic:spPr>
+                </pic:pic>
+              </a:graphicData>
+            </a:graphic>
+          </wp:inline>
+        </w:drawing>
+      </w:r>
+    </w:p>
+    <w:p/>
+    <w:p>
+      <w:hyperlink r:id="rId21" w:history="1">
+        <w:r>
+          <w:rPr>
+            <w:rStyle w:val="Hyperlink"/>
+          </w:rPr>
+          <w:t>http://www.foodcritic.io/</w:t>
+        </w:r>
+      </w:hyperlink>
+      <w:r>
+        <w:t xml:space="preserve">   to check the cookbook </w:t>
+      </w:r>
+      <w:r>
+        <w:t>rating</w:t>
+      </w:r>
+    </w:p>
+    <w:p/>
+    <w:p/>
+    <w:p/>
+    <w:p/>
+    <w:p/>
     <w:sectPr>
       <w:pgSz w:w="12240" w:h="15840"/>
       <w:pgMar w:top="1440" w:right="1440" w:bottom="1440" w:left="1440" w:header="720" w:footer="720" w:gutter="0"/>
@@ -480,6 +1180,17 @@
     <w:semiHidden/>
     <w:unhideWhenUsed/>
   </w:style>
+  <w:style w:type="character" w:styleId="Hyperlink">
+    <w:name w:val="Hyperlink"/>
+    <w:basedOn w:val="DefaultParagraphFont"/>
+    <w:uiPriority w:val="99"/>
+    <w:unhideWhenUsed/>
+    <w:rsid w:val="00E22628"/>
+    <w:rPr>
+      <w:color w:val="0563C1" w:themeColor="hyperlink"/>
+      <w:u w:val="single"/>
+    </w:rPr>
+  </w:style>
 </w:styles>
 </file>
 

</xml_diff>

<commit_message>
test kitchen source on github
test kitchen
</commit_message>
<xml_diff>
--- a/vagrant-test-kitchen installation troubleshooting continued after notedpad below.docx
+++ b/vagrant-test-kitchen installation troubleshooting continued after notedpad below.docx
@@ -8,8 +8,6 @@
           <w:noProof/>
         </w:rPr>
       </w:pPr>
-      <w:bookmarkStart w:id="0" w:name="_GoBack"/>
-      <w:bookmarkEnd w:id="0"/>
     </w:p>
     <w:p>
       <w:pPr>
@@ -945,8 +943,109 @@
         <w:t>####################################################################################</w:t>
       </w:r>
     </w:p>
-    <w:p/>
-    <w:p/>
+    <w:p>
+      <w:pPr>
+        <w:rPr>
+          <w:sz w:val="36"/>
+        </w:rPr>
+      </w:pPr>
+      <w:r>
+        <w:rPr>
+          <w:sz w:val="36"/>
+        </w:rPr>
+        <w:t>Vagrant reinstallation</w:t>
+      </w:r>
+    </w:p>
+    <w:p/>
+    <w:p>
+      <w:hyperlink r:id="rId26" w:history="1">
+        <w:r>
+          <w:rPr>
+            <w:rStyle w:val="Hyperlink"/>
+          </w:rPr>
+          <w:t>https://learn.chef.io/local-development/windows/get-set-up/get-set-up-vagrant/</w:t>
+        </w:r>
+      </w:hyperlink>
+    </w:p>
+    <w:p>
+      <w:proofErr w:type="gramStart"/>
+      <w:r>
+        <w:t>kitchen</w:t>
+      </w:r>
+      <w:proofErr w:type="gramEnd"/>
+      <w:r>
+        <w:t xml:space="preserve"> destroy default-ubuntu-1404</w:t>
+      </w:r>
+    </w:p>
+    <w:p>
+      <w:proofErr w:type="gramStart"/>
+      <w:r>
+        <w:t>kitchen</w:t>
+      </w:r>
+      <w:proofErr w:type="gramEnd"/>
+      <w:r>
+        <w:t xml:space="preserve"> create 1404</w:t>
+      </w:r>
+    </w:p>
+    <w:p>
+      <w:r>
+        <w:rPr>
+          <w:noProof/>
+        </w:rPr>
+        <w:lastRenderedPageBreak/>
+        <w:drawing>
+          <wp:inline distT="0" distB="0" distL="0" distR="0" wp14:anchorId="4FCD0900" wp14:editId="5F340689">
+            <wp:extent cx="5943600" cy="5443220"/>
+            <wp:effectExtent l="0" t="0" r="0" b="5080"/>
+            <wp:docPr id="17" name="Picture 17"/>
+            <wp:cNvGraphicFramePr>
+              <a:graphicFrameLocks xmlns:a="http://schemas.openxmlformats.org/drawingml/2006/main" noChangeAspect="1"/>
+            </wp:cNvGraphicFramePr>
+            <a:graphic xmlns:a="http://schemas.openxmlformats.org/drawingml/2006/main">
+              <a:graphicData uri="http://schemas.openxmlformats.org/drawingml/2006/picture">
+                <pic:pic xmlns:pic="http://schemas.openxmlformats.org/drawingml/2006/picture">
+                  <pic:nvPicPr>
+                    <pic:cNvPr id="1" name=""/>
+                    <pic:cNvPicPr/>
+                  </pic:nvPicPr>
+                  <pic:blipFill>
+                    <a:blip r:embed="rId27"/>
+                    <a:stretch>
+                      <a:fillRect/>
+                    </a:stretch>
+                  </pic:blipFill>
+                  <pic:spPr>
+                    <a:xfrm>
+                      <a:off x="0" y="0"/>
+                      <a:ext cx="5943600" cy="5443220"/>
+                    </a:xfrm>
+                    <a:prstGeom prst="rect">
+                      <a:avLst/>
+                    </a:prstGeom>
+                  </pic:spPr>
+                </pic:pic>
+              </a:graphicData>
+            </a:graphic>
+          </wp:inline>
+        </w:drawing>
+      </w:r>
+    </w:p>
+    <w:p/>
+    <w:p>
+      <w:hyperlink r:id="rId28" w:history="1">
+        <w:r>
+          <w:rPr>
+            <w:rStyle w:val="Hyperlink"/>
+          </w:rPr>
+          <w:t>https://learn.chef.io/local-development/rhel/get-started-with-test-kitchen/</w:t>
+        </w:r>
+      </w:hyperlink>
+    </w:p>
+    <w:p/>
+    <w:p>
+      <w:bookmarkStart w:id="0" w:name="_GoBack"/>
+      <w:bookmarkEnd w:id="0"/>
+    </w:p>
     <w:p/>
     <w:p/>
     <w:p/>

</xml_diff>

<commit_message>
complete testing code for test kitchen
complete testing code for test kitchen
</commit_message>
<xml_diff>
--- a/vagrant-test-kitchen installation troubleshooting continued after notedpad below.docx
+++ b/vagrant-test-kitchen installation troubleshooting continued after notedpad below.docx
@@ -1043,14 +1043,4559 @@
     </w:p>
     <w:p/>
     <w:p>
+      <w:proofErr w:type="gramStart"/>
+      <w:r>
+        <w:lastRenderedPageBreak/>
+        <w:t>try</w:t>
+      </w:r>
+      <w:r>
+        <w:t>ing</w:t>
+      </w:r>
+      <w:proofErr w:type="gramEnd"/>
+      <w:r>
+        <w:t xml:space="preserve"> with </w:t>
+      </w:r>
+      <w:proofErr w:type="spellStart"/>
+      <w:r>
+        <w:t>config</w:t>
+      </w:r>
+      <w:proofErr w:type="spellEnd"/>
+      <w:r>
+        <w:t xml:space="preserve"> in </w:t>
+      </w:r>
+      <w:proofErr w:type="spellStart"/>
+      <w:r>
+        <w:t>kitchen.yml</w:t>
+      </w:r>
+      <w:proofErr w:type="spellEnd"/>
+      <w:r>
+        <w:t xml:space="preserve">  ……</w:t>
+      </w:r>
+      <w:r>
+        <w:rPr>
+          <w:noProof/>
+        </w:rPr>
+        <w:drawing>
+          <wp:inline distT="0" distB="0" distL="0" distR="0" wp14:anchorId="752280B0" wp14:editId="56ABBB48">
+            <wp:extent cx="5943600" cy="3629025"/>
+            <wp:effectExtent l="0" t="0" r="0" b="9525"/>
+            <wp:docPr id="18" name="Picture 18"/>
+            <wp:cNvGraphicFramePr>
+              <a:graphicFrameLocks xmlns:a="http://schemas.openxmlformats.org/drawingml/2006/main" noChangeAspect="1"/>
+            </wp:cNvGraphicFramePr>
+            <a:graphic xmlns:a="http://schemas.openxmlformats.org/drawingml/2006/main">
+              <a:graphicData uri="http://schemas.openxmlformats.org/drawingml/2006/picture">
+                <pic:pic xmlns:pic="http://schemas.openxmlformats.org/drawingml/2006/picture">
+                  <pic:nvPicPr>
+                    <pic:cNvPr id="1" name=""/>
+                    <pic:cNvPicPr/>
+                  </pic:nvPicPr>
+                  <pic:blipFill>
+                    <a:blip r:embed="rId29"/>
+                    <a:stretch>
+                      <a:fillRect/>
+                    </a:stretch>
+                  </pic:blipFill>
+                  <pic:spPr>
+                    <a:xfrm>
+                      <a:off x="0" y="0"/>
+                      <a:ext cx="5943600" cy="3629025"/>
+                    </a:xfrm>
+                    <a:prstGeom prst="rect">
+                      <a:avLst/>
+                    </a:prstGeom>
+                  </pic:spPr>
+                </pic:pic>
+              </a:graphicData>
+            </a:graphic>
+          </wp:inline>
+        </w:drawing>
+      </w:r>
+    </w:p>
+    <w:p/>
+    <w:p>
+      <w:pPr>
+        <w:rPr>
+          <w:sz w:val="40"/>
+        </w:rPr>
+      </w:pPr>
+      <w:proofErr w:type="gramStart"/>
+      <w:r>
+        <w:rPr>
+          <w:sz w:val="40"/>
+          <w:highlight w:val="yellow"/>
+        </w:rPr>
+        <w:t>and</w:t>
+      </w:r>
+      <w:proofErr w:type="gramEnd"/>
+      <w:r>
+        <w:rPr>
+          <w:sz w:val="40"/>
+          <w:highlight w:val="yellow"/>
+        </w:rPr>
+        <w:t xml:space="preserve"> it worked</w:t>
+      </w:r>
+      <w:r>
+        <w:rPr>
+          <w:sz w:val="40"/>
+        </w:rPr>
+        <w:t xml:space="preserve"> </w:t>
+      </w:r>
+    </w:p>
+    <w:p>
+      <w:pPr>
+        <w:rPr>
+          <w:sz w:val="40"/>
+        </w:rPr>
+      </w:pPr>
+    </w:p>
+    <w:p>
+      <w:pPr>
+        <w:rPr>
+          <w:sz w:val="40"/>
+        </w:rPr>
+      </w:pPr>
+      <w:r>
+        <w:rPr>
+          <w:noProof/>
+        </w:rPr>
+        <w:lastRenderedPageBreak/>
+        <w:drawing>
+          <wp:inline distT="0" distB="0" distL="0" distR="0" wp14:anchorId="2DB9EA1C" wp14:editId="07B507C2">
+            <wp:extent cx="5943600" cy="6040755"/>
+            <wp:effectExtent l="0" t="0" r="0" b="0"/>
+            <wp:docPr id="19" name="Picture 19"/>
+            <wp:cNvGraphicFramePr>
+              <a:graphicFrameLocks xmlns:a="http://schemas.openxmlformats.org/drawingml/2006/main" noChangeAspect="1"/>
+            </wp:cNvGraphicFramePr>
+            <a:graphic xmlns:a="http://schemas.openxmlformats.org/drawingml/2006/main">
+              <a:graphicData uri="http://schemas.openxmlformats.org/drawingml/2006/picture">
+                <pic:pic xmlns:pic="http://schemas.openxmlformats.org/drawingml/2006/picture">
+                  <pic:nvPicPr>
+                    <pic:cNvPr id="1" name=""/>
+                    <pic:cNvPicPr/>
+                  </pic:nvPicPr>
+                  <pic:blipFill>
+                    <a:blip r:embed="rId30"/>
+                    <a:stretch>
+                      <a:fillRect/>
+                    </a:stretch>
+                  </pic:blipFill>
+                  <pic:spPr>
+                    <a:xfrm>
+                      <a:off x="0" y="0"/>
+                      <a:ext cx="5943600" cy="6040755"/>
+                    </a:xfrm>
+                    <a:prstGeom prst="rect">
+                      <a:avLst/>
+                    </a:prstGeom>
+                  </pic:spPr>
+                </pic:pic>
+              </a:graphicData>
+            </a:graphic>
+          </wp:inline>
+        </w:drawing>
+      </w:r>
+    </w:p>
+    <w:p>
+      <w:pPr>
+        <w:rPr>
+          <w:sz w:val="40"/>
+        </w:rPr>
+      </w:pPr>
+    </w:p>
+    <w:p>
+      <w:pPr>
+        <w:rPr>
+          <w:sz w:val="40"/>
+        </w:rPr>
+      </w:pPr>
+      <w:r>
+        <w:rPr>
+          <w:noProof/>
+        </w:rPr>
+        <w:drawing>
+          <wp:inline distT="0" distB="0" distL="0" distR="0" wp14:anchorId="2120A506" wp14:editId="0E6947CF">
+            <wp:extent cx="5943600" cy="711200"/>
+            <wp:effectExtent l="0" t="0" r="0" b="0"/>
+            <wp:docPr id="20" name="Picture 20"/>
+            <wp:cNvGraphicFramePr>
+              <a:graphicFrameLocks xmlns:a="http://schemas.openxmlformats.org/drawingml/2006/main" noChangeAspect="1"/>
+            </wp:cNvGraphicFramePr>
+            <a:graphic xmlns:a="http://schemas.openxmlformats.org/drawingml/2006/main">
+              <a:graphicData uri="http://schemas.openxmlformats.org/drawingml/2006/picture">
+                <pic:pic xmlns:pic="http://schemas.openxmlformats.org/drawingml/2006/picture">
+                  <pic:nvPicPr>
+                    <pic:cNvPr id="1" name=""/>
+                    <pic:cNvPicPr/>
+                  </pic:nvPicPr>
+                  <pic:blipFill>
+                    <a:blip r:embed="rId31"/>
+                    <a:stretch>
+                      <a:fillRect/>
+                    </a:stretch>
+                  </pic:blipFill>
+                  <pic:spPr>
+                    <a:xfrm>
+                      <a:off x="0" y="0"/>
+                      <a:ext cx="5943600" cy="711200"/>
+                    </a:xfrm>
+                    <a:prstGeom prst="rect">
+                      <a:avLst/>
+                    </a:prstGeom>
+                  </pic:spPr>
+                </pic:pic>
+              </a:graphicData>
+            </a:graphic>
+          </wp:inline>
+        </w:drawing>
+      </w:r>
+    </w:p>
+    <w:p>
+      <w:pPr>
+        <w:rPr>
+          <w:sz w:val="40"/>
+        </w:rPr>
+      </w:pPr>
+    </w:p>
+    <w:p>
+      <w:pPr>
+        <w:rPr>
+          <w:sz w:val="40"/>
+        </w:rPr>
+      </w:pPr>
+      <w:r>
+        <w:rPr>
+          <w:sz w:val="40"/>
+        </w:rPr>
+        <w:t>Test code with test kitchen done for alfresco</w:t>
+      </w:r>
+    </w:p>
+    <w:p/>
+    <w:p/>
+    <w:p>
+      <w:pPr>
+        <w:rPr>
+          <w:sz w:val="40"/>
+        </w:rPr>
+      </w:pPr>
+      <w:r>
+        <w:rPr>
+          <w:sz w:val="40"/>
+        </w:rPr>
+        <w:t>##############################################</w:t>
+      </w:r>
+    </w:p>
+    <w:p>
+      <w:r>
+        <w:t xml:space="preserve">The final </w:t>
+      </w:r>
+      <w:proofErr w:type="spellStart"/>
+      <w:r>
+        <w:t>config</w:t>
+      </w:r>
+      <w:proofErr w:type="spellEnd"/>
+      <w:r>
+        <w:t xml:space="preserve"> files are as follows for testing code of alfresco with test kitchen</w:t>
+      </w:r>
+    </w:p>
+    <w:p>
+      <w:pPr>
+        <w:rPr>
+          <w:b/>
+        </w:rPr>
+      </w:pPr>
+      <w:r>
+        <w:rPr>
+          <w:b/>
+        </w:rPr>
+        <w:t xml:space="preserve">The </w:t>
+      </w:r>
+      <w:proofErr w:type="spellStart"/>
+      <w:r>
+        <w:rPr>
+          <w:b/>
+        </w:rPr>
+        <w:t>knife.rb</w:t>
+      </w:r>
+      <w:proofErr w:type="spellEnd"/>
+    </w:p>
+    <w:p>
+      <w:pPr>
+        <w:rPr>
+          <w:b/>
+        </w:rPr>
+      </w:pPr>
+      <w:r>
+        <w:rPr>
+          <w:b/>
+        </w:rPr>
+        <w:t># See http://docs.chef.io/config_rb_knife.html for more information on knife configuration options</w:t>
+      </w:r>
+    </w:p>
+    <w:p>
+      <w:pPr>
+        <w:rPr>
+          <w:b/>
+        </w:rPr>
+      </w:pPr>
+    </w:p>
+    <w:p>
+      <w:pPr>
+        <w:rPr>
+          <w:b/>
+        </w:rPr>
+      </w:pPr>
+      <w:proofErr w:type="spellStart"/>
+      <w:r>
+        <w:rPr>
+          <w:b/>
+        </w:rPr>
+        <w:t>current_dir</w:t>
+      </w:r>
+      <w:proofErr w:type="spellEnd"/>
+      <w:r>
+        <w:rPr>
+          <w:b/>
+        </w:rPr>
+        <w:t xml:space="preserve"> = </w:t>
+      </w:r>
+      <w:proofErr w:type="spellStart"/>
+      <w:proofErr w:type="gramStart"/>
+      <w:r>
+        <w:rPr>
+          <w:b/>
+        </w:rPr>
+        <w:t>File.dirname</w:t>
+      </w:r>
+      <w:proofErr w:type="spellEnd"/>
+      <w:r>
+        <w:rPr>
+          <w:b/>
+        </w:rPr>
+        <w:t>(</w:t>
+      </w:r>
+      <w:proofErr w:type="gramEnd"/>
+      <w:r>
+        <w:rPr>
+          <w:b/>
+        </w:rPr>
+        <w:t>__FILE__)</w:t>
+      </w:r>
+    </w:p>
+    <w:p>
+      <w:pPr>
+        <w:rPr>
+          <w:b/>
+        </w:rPr>
+      </w:pPr>
+      <w:proofErr w:type="spellStart"/>
+      <w:r>
+        <w:rPr>
+          <w:b/>
+        </w:rPr>
+        <w:t>log_level</w:t>
+      </w:r>
+      <w:proofErr w:type="spellEnd"/>
+      <w:r>
+        <w:rPr>
+          <w:b/>
+        </w:rPr>
+        <w:t xml:space="preserve">                </w:t>
+      </w:r>
+      <w:proofErr w:type="gramStart"/>
+      <w:r>
+        <w:rPr>
+          <w:b/>
+        </w:rPr>
+        <w:t>:info</w:t>
+      </w:r>
+      <w:proofErr w:type="gramEnd"/>
+    </w:p>
+    <w:p>
+      <w:pPr>
+        <w:rPr>
+          <w:b/>
+        </w:rPr>
+      </w:pPr>
+      <w:proofErr w:type="spellStart"/>
+      <w:proofErr w:type="gramStart"/>
+      <w:r>
+        <w:rPr>
+          <w:b/>
+        </w:rPr>
+        <w:t>log_location</w:t>
+      </w:r>
+      <w:proofErr w:type="spellEnd"/>
+      <w:proofErr w:type="gramEnd"/>
+      <w:r>
+        <w:rPr>
+          <w:b/>
+        </w:rPr>
+        <w:t xml:space="preserve">             STDOUT</w:t>
+      </w:r>
+    </w:p>
+    <w:p>
+      <w:pPr>
+        <w:rPr>
+          <w:b/>
+        </w:rPr>
+      </w:pPr>
+      <w:proofErr w:type="spellStart"/>
+      <w:r>
+        <w:rPr>
+          <w:b/>
+        </w:rPr>
+        <w:t>node_name</w:t>
+      </w:r>
+      <w:proofErr w:type="spellEnd"/>
+      <w:r>
+        <w:rPr>
+          <w:b/>
+        </w:rPr>
+        <w:t xml:space="preserve">                "</w:t>
+      </w:r>
+      <w:proofErr w:type="spellStart"/>
+      <w:r>
+        <w:rPr>
+          <w:b/>
+        </w:rPr>
+        <w:t>sanjay-pandrala</w:t>
+      </w:r>
+      <w:proofErr w:type="spellEnd"/>
+      <w:r>
+        <w:rPr>
+          <w:b/>
+        </w:rPr>
+        <w:t>"</w:t>
+      </w:r>
+    </w:p>
+    <w:p>
+      <w:pPr>
+        <w:rPr>
+          <w:b/>
+        </w:rPr>
+      </w:pPr>
+      <w:proofErr w:type="spellStart"/>
+      <w:r>
+        <w:rPr>
+          <w:b/>
+        </w:rPr>
+        <w:t>client_key</w:t>
+      </w:r>
+      <w:proofErr w:type="spellEnd"/>
+      <w:r>
+        <w:rPr>
+          <w:b/>
+        </w:rPr>
+        <w:t xml:space="preserve">               "</w:t>
+      </w:r>
+      <w:proofErr w:type="gramStart"/>
+      <w:r>
+        <w:rPr>
+          <w:b/>
+        </w:rPr>
+        <w:t>#{</w:t>
+      </w:r>
+      <w:proofErr w:type="spellStart"/>
+      <w:proofErr w:type="gramEnd"/>
+      <w:r>
+        <w:rPr>
+          <w:b/>
+        </w:rPr>
+        <w:t>current_dir</w:t>
+      </w:r>
+      <w:proofErr w:type="spellEnd"/>
+      <w:r>
+        <w:rPr>
+          <w:b/>
+        </w:rPr>
+        <w:t>}/</w:t>
+      </w:r>
+      <w:proofErr w:type="spellStart"/>
+      <w:r>
+        <w:rPr>
+          <w:b/>
+        </w:rPr>
+        <w:t>sanjay-pandrala.pem</w:t>
+      </w:r>
+      <w:proofErr w:type="spellEnd"/>
+      <w:r>
+        <w:rPr>
+          <w:b/>
+        </w:rPr>
+        <w:t>"</w:t>
+      </w:r>
+    </w:p>
+    <w:p>
+      <w:pPr>
+        <w:rPr>
+          <w:b/>
+        </w:rPr>
+      </w:pPr>
+      <w:proofErr w:type="spellStart"/>
+      <w:r>
+        <w:rPr>
+          <w:b/>
+        </w:rPr>
+        <w:t>chef_server_url</w:t>
+      </w:r>
+      <w:proofErr w:type="spellEnd"/>
+      <w:r>
+        <w:rPr>
+          <w:b/>
+        </w:rPr>
+        <w:t xml:space="preserve">          "https://api.chef.io/organizations/</w:t>
+      </w:r>
+      <w:proofErr w:type="spellStart"/>
+      <w:r>
+        <w:rPr>
+          <w:b/>
+        </w:rPr>
+        <w:t>noa</w:t>
+      </w:r>
+      <w:proofErr w:type="spellEnd"/>
+      <w:r>
+        <w:rPr>
+          <w:b/>
+        </w:rPr>
+        <w:t>-"</w:t>
+      </w:r>
+    </w:p>
+    <w:p>
+      <w:pPr>
+        <w:rPr>
+          <w:b/>
+        </w:rPr>
+      </w:pPr>
+      <w:proofErr w:type="spellStart"/>
+      <w:r>
+        <w:rPr>
+          <w:b/>
+        </w:rPr>
+        <w:t>cookbook_path</w:t>
+      </w:r>
+      <w:proofErr w:type="spellEnd"/>
+      <w:r>
+        <w:rPr>
+          <w:b/>
+        </w:rPr>
+        <w:t xml:space="preserve">            ["</w:t>
+      </w:r>
+      <w:proofErr w:type="gramStart"/>
+      <w:r>
+        <w:rPr>
+          <w:b/>
+        </w:rPr>
+        <w:t>#{</w:t>
+      </w:r>
+      <w:proofErr w:type="spellStart"/>
+      <w:proofErr w:type="gramEnd"/>
+      <w:r>
+        <w:rPr>
+          <w:b/>
+        </w:rPr>
+        <w:t>current_dir</w:t>
+      </w:r>
+      <w:proofErr w:type="spellEnd"/>
+      <w:r>
+        <w:rPr>
+          <w:b/>
+        </w:rPr>
+        <w:t>}/../cookbooks"]</w:t>
+      </w:r>
+    </w:p>
+    <w:p/>
+    <w:p>
+      <w:r>
+        <w:t>------------------------------------------------------------------------------</w:t>
+      </w:r>
+    </w:p>
+    <w:p>
+      <w:pPr>
+        <w:rPr>
+          <w:sz w:val="40"/>
+        </w:rPr>
+      </w:pPr>
+      <w:proofErr w:type="spellStart"/>
+      <w:r>
+        <w:rPr>
+          <w:sz w:val="40"/>
+        </w:rPr>
+        <w:t>Vagrantfile</w:t>
+      </w:r>
+      <w:proofErr w:type="spellEnd"/>
+    </w:p>
+    <w:p>
+      <w:pPr>
+        <w:rPr>
+          <w:sz w:val="40"/>
+        </w:rPr>
+      </w:pPr>
+      <w:r>
+        <w:rPr>
+          <w:sz w:val="40"/>
+        </w:rPr>
+        <w:t># -*- mode: ruby -*-</w:t>
+      </w:r>
+    </w:p>
+    <w:p>
+      <w:pPr>
+        <w:rPr>
+          <w:sz w:val="40"/>
+        </w:rPr>
+      </w:pPr>
+      <w:r>
+        <w:rPr>
+          <w:sz w:val="40"/>
+        </w:rPr>
+        <w:t xml:space="preserve"># </w:t>
+      </w:r>
+      <w:proofErr w:type="gramStart"/>
+      <w:r>
+        <w:rPr>
+          <w:sz w:val="40"/>
+        </w:rPr>
+        <w:t>vi</w:t>
+      </w:r>
+      <w:proofErr w:type="gramEnd"/>
+      <w:r>
+        <w:rPr>
+          <w:sz w:val="40"/>
+        </w:rPr>
+        <w:t xml:space="preserve">: set </w:t>
+      </w:r>
+      <w:proofErr w:type="spellStart"/>
+      <w:r>
+        <w:rPr>
+          <w:sz w:val="40"/>
+        </w:rPr>
+        <w:t>ft</w:t>
+      </w:r>
+      <w:proofErr w:type="spellEnd"/>
+      <w:r>
+        <w:rPr>
+          <w:sz w:val="40"/>
+        </w:rPr>
+        <w:t>=ruby :</w:t>
+      </w:r>
+    </w:p>
+    <w:p>
+      <w:pPr>
+        <w:rPr>
+          <w:sz w:val="40"/>
+        </w:rPr>
+      </w:pPr>
+    </w:p>
+    <w:p>
+      <w:pPr>
+        <w:rPr>
+          <w:sz w:val="40"/>
+        </w:rPr>
+      </w:pPr>
+      <w:r>
+        <w:rPr>
+          <w:sz w:val="40"/>
+        </w:rPr>
+        <w:t xml:space="preserve"># All Vagrant configuration is done below. The "2" in </w:t>
+      </w:r>
+      <w:proofErr w:type="spellStart"/>
+      <w:r>
+        <w:rPr>
+          <w:sz w:val="40"/>
+        </w:rPr>
+        <w:t>Vagrant.configure</w:t>
+      </w:r>
+      <w:proofErr w:type="spellEnd"/>
+    </w:p>
+    <w:p>
+      <w:pPr>
+        <w:rPr>
+          <w:sz w:val="40"/>
+        </w:rPr>
+      </w:pPr>
+      <w:r>
+        <w:rPr>
+          <w:sz w:val="40"/>
+        </w:rPr>
+        <w:t># configures the configuration version (we support older styles for</w:t>
+      </w:r>
+    </w:p>
+    <w:p>
+      <w:pPr>
+        <w:rPr>
+          <w:sz w:val="40"/>
+        </w:rPr>
+      </w:pPr>
+      <w:r>
+        <w:rPr>
+          <w:sz w:val="40"/>
+        </w:rPr>
+        <w:lastRenderedPageBreak/>
+        <w:t xml:space="preserve"># </w:t>
+      </w:r>
+      <w:proofErr w:type="gramStart"/>
+      <w:r>
+        <w:rPr>
+          <w:sz w:val="40"/>
+        </w:rPr>
+        <w:t>backwards</w:t>
+      </w:r>
+      <w:proofErr w:type="gramEnd"/>
+      <w:r>
+        <w:rPr>
+          <w:sz w:val="40"/>
+        </w:rPr>
+        <w:t xml:space="preserve"> compatibility). Please don't change it unless you know what</w:t>
+      </w:r>
+    </w:p>
+    <w:p>
+      <w:pPr>
+        <w:rPr>
+          <w:sz w:val="40"/>
+        </w:rPr>
+      </w:pPr>
+      <w:proofErr w:type="gramStart"/>
+      <w:r>
+        <w:rPr>
+          <w:sz w:val="40"/>
+        </w:rPr>
+        <w:t># you're</w:t>
+      </w:r>
+      <w:proofErr w:type="gramEnd"/>
+      <w:r>
+        <w:rPr>
+          <w:sz w:val="40"/>
+        </w:rPr>
+        <w:t xml:space="preserve"> doing.</w:t>
+      </w:r>
+    </w:p>
+    <w:p>
+      <w:pPr>
+        <w:rPr>
+          <w:sz w:val="40"/>
+        </w:rPr>
+      </w:pPr>
+      <w:proofErr w:type="spellStart"/>
+      <w:proofErr w:type="gramStart"/>
+      <w:r>
+        <w:rPr>
+          <w:sz w:val="40"/>
+        </w:rPr>
+        <w:t>Vagrant.configure</w:t>
+      </w:r>
+      <w:proofErr w:type="spellEnd"/>
+      <w:r>
+        <w:rPr>
+          <w:sz w:val="40"/>
+        </w:rPr>
+        <w:t>(</w:t>
+      </w:r>
+      <w:proofErr w:type="gramEnd"/>
+      <w:r>
+        <w:rPr>
+          <w:sz w:val="40"/>
+        </w:rPr>
+        <w:t>"2") do |</w:t>
+      </w:r>
+      <w:proofErr w:type="spellStart"/>
+      <w:r>
+        <w:rPr>
+          <w:sz w:val="40"/>
+        </w:rPr>
+        <w:t>config</w:t>
+      </w:r>
+      <w:proofErr w:type="spellEnd"/>
+      <w:r>
+        <w:rPr>
+          <w:sz w:val="40"/>
+        </w:rPr>
+        <w:t>|</w:t>
+      </w:r>
+    </w:p>
+    <w:p>
+      <w:pPr>
+        <w:rPr>
+          <w:sz w:val="40"/>
+        </w:rPr>
+      </w:pPr>
+      <w:r>
+        <w:rPr>
+          <w:sz w:val="40"/>
+        </w:rPr>
+        <w:t xml:space="preserve">  # </w:t>
+      </w:r>
+      <w:proofErr w:type="gramStart"/>
+      <w:r>
+        <w:rPr>
+          <w:sz w:val="40"/>
+        </w:rPr>
+        <w:t>The</w:t>
+      </w:r>
+      <w:proofErr w:type="gramEnd"/>
+      <w:r>
+        <w:rPr>
+          <w:sz w:val="40"/>
+        </w:rPr>
+        <w:t xml:space="preserve"> most common configuration options are documented and commented below.</w:t>
+      </w:r>
+    </w:p>
+    <w:p>
+      <w:pPr>
+        <w:rPr>
+          <w:sz w:val="40"/>
+        </w:rPr>
+      </w:pPr>
+      <w:r>
+        <w:rPr>
+          <w:sz w:val="40"/>
+        </w:rPr>
+        <w:t xml:space="preserve">  # </w:t>
+      </w:r>
+      <w:proofErr w:type="gramStart"/>
+      <w:r>
+        <w:rPr>
+          <w:sz w:val="40"/>
+        </w:rPr>
+        <w:t>For</w:t>
+      </w:r>
+      <w:proofErr w:type="gramEnd"/>
+      <w:r>
+        <w:rPr>
+          <w:sz w:val="40"/>
+        </w:rPr>
+        <w:t xml:space="preserve"> a complete reference, please see the online documentation at</w:t>
+      </w:r>
+    </w:p>
+    <w:p>
+      <w:pPr>
+        <w:rPr>
+          <w:sz w:val="40"/>
+        </w:rPr>
+      </w:pPr>
+      <w:r>
+        <w:rPr>
+          <w:sz w:val="40"/>
+        </w:rPr>
+        <w:t xml:space="preserve">  # https://docs.vagrantup.com.</w:t>
+      </w:r>
+    </w:p>
+    <w:p>
+      <w:pPr>
+        <w:rPr>
+          <w:sz w:val="40"/>
+        </w:rPr>
+      </w:pPr>
+    </w:p>
+    <w:p>
+      <w:pPr>
+        <w:rPr>
+          <w:sz w:val="40"/>
+        </w:rPr>
+      </w:pPr>
+      <w:r>
+        <w:rPr>
+          <w:sz w:val="40"/>
+        </w:rPr>
+        <w:t xml:space="preserve">  # Every Vagrant development environment requires a box. You can search for</w:t>
+      </w:r>
+    </w:p>
+    <w:p>
+      <w:pPr>
+        <w:rPr>
+          <w:sz w:val="40"/>
+        </w:rPr>
+      </w:pPr>
+      <w:r>
+        <w:rPr>
+          <w:sz w:val="40"/>
+        </w:rPr>
+        <w:t xml:space="preserve">  # boxes at https://atlas.hashicorp.com/search.</w:t>
+      </w:r>
+    </w:p>
+    <w:p>
+      <w:pPr>
+        <w:rPr>
+          <w:sz w:val="40"/>
+        </w:rPr>
+      </w:pPr>
+      <w:r>
+        <w:rPr>
+          <w:sz w:val="40"/>
+        </w:rPr>
+        <w:t xml:space="preserve">  </w:t>
+      </w:r>
+      <w:proofErr w:type="spellStart"/>
+      <w:r>
+        <w:rPr>
+          <w:sz w:val="40"/>
+        </w:rPr>
+        <w:t>config.vm.box</w:t>
+      </w:r>
+      <w:proofErr w:type="spellEnd"/>
+      <w:r>
+        <w:rPr>
+          <w:sz w:val="40"/>
+        </w:rPr>
+        <w:t xml:space="preserve"> = "</w:t>
+      </w:r>
+      <w:proofErr w:type="spellStart"/>
+      <w:r>
+        <w:rPr>
+          <w:sz w:val="40"/>
+        </w:rPr>
+        <w:t>primalskill</w:t>
+      </w:r>
+      <w:proofErr w:type="spellEnd"/>
+      <w:r>
+        <w:rPr>
+          <w:sz w:val="40"/>
+        </w:rPr>
+        <w:t>/ubuntu-trusty64"</w:t>
+      </w:r>
+    </w:p>
+    <w:p>
+      <w:pPr>
+        <w:rPr>
+          <w:sz w:val="40"/>
+        </w:rPr>
+      </w:pPr>
+    </w:p>
+    <w:p>
+      <w:pPr>
+        <w:rPr>
+          <w:sz w:val="40"/>
+        </w:rPr>
+      </w:pPr>
+      <w:r>
+        <w:rPr>
+          <w:sz w:val="40"/>
+        </w:rPr>
+        <w:t xml:space="preserve">  # Disable automatic box update checking. If you disable this, then</w:t>
+      </w:r>
+    </w:p>
+    <w:p>
+      <w:pPr>
+        <w:rPr>
+          <w:sz w:val="40"/>
+        </w:rPr>
+      </w:pPr>
+      <w:r>
+        <w:rPr>
+          <w:sz w:val="40"/>
+        </w:rPr>
+        <w:t xml:space="preserve">  # </w:t>
+      </w:r>
+      <w:proofErr w:type="gramStart"/>
+      <w:r>
+        <w:rPr>
+          <w:sz w:val="40"/>
+        </w:rPr>
+        <w:t>boxes</w:t>
+      </w:r>
+      <w:proofErr w:type="gramEnd"/>
+      <w:r>
+        <w:rPr>
+          <w:sz w:val="40"/>
+        </w:rPr>
+        <w:t xml:space="preserve"> will only be checked for updates when the user runs</w:t>
+      </w:r>
+    </w:p>
+    <w:p>
+      <w:pPr>
+        <w:rPr>
+          <w:sz w:val="40"/>
+        </w:rPr>
+      </w:pPr>
+      <w:r>
+        <w:rPr>
+          <w:sz w:val="40"/>
+        </w:rPr>
+        <w:t xml:space="preserve">  # `vagrant box outdated`. This is not recommended.</w:t>
+      </w:r>
+    </w:p>
+    <w:p>
+      <w:pPr>
+        <w:rPr>
+          <w:sz w:val="40"/>
+        </w:rPr>
+      </w:pPr>
+      <w:r>
+        <w:rPr>
+          <w:sz w:val="40"/>
+        </w:rPr>
+        <w:lastRenderedPageBreak/>
+        <w:t xml:space="preserve">  # </w:t>
+      </w:r>
+      <w:proofErr w:type="spellStart"/>
+      <w:r>
+        <w:rPr>
+          <w:sz w:val="40"/>
+        </w:rPr>
+        <w:t>config.vm.box_check_update</w:t>
+      </w:r>
+      <w:proofErr w:type="spellEnd"/>
+      <w:r>
+        <w:rPr>
+          <w:sz w:val="40"/>
+        </w:rPr>
+        <w:t xml:space="preserve"> = false</w:t>
+      </w:r>
+    </w:p>
+    <w:p>
+      <w:pPr>
+        <w:rPr>
+          <w:sz w:val="40"/>
+        </w:rPr>
+      </w:pPr>
+    </w:p>
+    <w:p>
+      <w:pPr>
+        <w:rPr>
+          <w:sz w:val="40"/>
+        </w:rPr>
+      </w:pPr>
+      <w:r>
+        <w:rPr>
+          <w:sz w:val="40"/>
+        </w:rPr>
+        <w:t xml:space="preserve">  # Create a forwarded port mapping which allows access to a specific port</w:t>
+      </w:r>
+    </w:p>
+    <w:p>
+      <w:pPr>
+        <w:rPr>
+          <w:sz w:val="40"/>
+        </w:rPr>
+      </w:pPr>
+      <w:r>
+        <w:rPr>
+          <w:sz w:val="40"/>
+        </w:rPr>
+        <w:t xml:space="preserve">  # </w:t>
+      </w:r>
+      <w:proofErr w:type="gramStart"/>
+      <w:r>
+        <w:rPr>
+          <w:sz w:val="40"/>
+        </w:rPr>
+        <w:t>within</w:t>
+      </w:r>
+      <w:proofErr w:type="gramEnd"/>
+      <w:r>
+        <w:rPr>
+          <w:sz w:val="40"/>
+        </w:rPr>
+        <w:t xml:space="preserve"> the machine from a port on the host machine. In the example below,</w:t>
+      </w:r>
+    </w:p>
+    <w:p>
+      <w:pPr>
+        <w:rPr>
+          <w:sz w:val="40"/>
+        </w:rPr>
+      </w:pPr>
+      <w:r>
+        <w:rPr>
+          <w:sz w:val="40"/>
+        </w:rPr>
+        <w:t xml:space="preserve">  # accessing "localhost</w:t>
+      </w:r>
+      <w:proofErr w:type="gramStart"/>
+      <w:r>
+        <w:rPr>
+          <w:sz w:val="40"/>
+        </w:rPr>
+        <w:t>:8080</w:t>
+      </w:r>
+      <w:proofErr w:type="gramEnd"/>
+      <w:r>
+        <w:rPr>
+          <w:sz w:val="40"/>
+        </w:rPr>
+        <w:t>" will access port 80 on the guest machine.</w:t>
+      </w:r>
+    </w:p>
+    <w:p>
+      <w:pPr>
+        <w:rPr>
+          <w:sz w:val="40"/>
+        </w:rPr>
+      </w:pPr>
+      <w:r>
+        <w:rPr>
+          <w:sz w:val="40"/>
+        </w:rPr>
+        <w:t xml:space="preserve">  </w:t>
+      </w:r>
+      <w:proofErr w:type="gramStart"/>
+      <w:r>
+        <w:rPr>
+          <w:sz w:val="40"/>
+        </w:rPr>
+        <w:t xml:space="preserve">#  </w:t>
+      </w:r>
+      <w:proofErr w:type="spellStart"/>
+      <w:r>
+        <w:rPr>
+          <w:sz w:val="40"/>
+        </w:rPr>
+        <w:t>config.vm.network</w:t>
+      </w:r>
+      <w:proofErr w:type="spellEnd"/>
+      <w:proofErr w:type="gramEnd"/>
+      <w:r>
+        <w:rPr>
+          <w:sz w:val="40"/>
+        </w:rPr>
+        <w:t xml:space="preserve"> "</w:t>
+      </w:r>
+      <w:proofErr w:type="spellStart"/>
+      <w:r>
+        <w:rPr>
+          <w:sz w:val="40"/>
+        </w:rPr>
+        <w:t>forwarded_port</w:t>
+      </w:r>
+      <w:proofErr w:type="spellEnd"/>
+      <w:r>
+        <w:rPr>
+          <w:sz w:val="40"/>
+        </w:rPr>
+        <w:t xml:space="preserve">", guest: 80, host: 8931, </w:t>
+      </w:r>
+      <w:proofErr w:type="spellStart"/>
+      <w:r>
+        <w:rPr>
+          <w:sz w:val="40"/>
+        </w:rPr>
+        <w:t>auto_correct</w:t>
+      </w:r>
+      <w:proofErr w:type="spellEnd"/>
+      <w:r>
+        <w:rPr>
+          <w:sz w:val="40"/>
+        </w:rPr>
+        <w:t>: true</w:t>
+      </w:r>
+    </w:p>
+    <w:p>
+      <w:pPr>
+        <w:rPr>
+          <w:sz w:val="40"/>
+        </w:rPr>
+      </w:pPr>
+    </w:p>
+    <w:p>
+      <w:pPr>
+        <w:rPr>
+          <w:sz w:val="40"/>
+        </w:rPr>
+      </w:pPr>
+      <w:r>
+        <w:rPr>
+          <w:sz w:val="40"/>
+        </w:rPr>
+        <w:t xml:space="preserve">  # Create a private network, which allows host-only access to the machine</w:t>
+      </w:r>
+    </w:p>
+    <w:p>
+      <w:pPr>
+        <w:rPr>
+          <w:sz w:val="40"/>
+        </w:rPr>
+      </w:pPr>
+      <w:r>
+        <w:rPr>
+          <w:sz w:val="40"/>
+        </w:rPr>
+        <w:t xml:space="preserve">  # using a specific IP.</w:t>
+      </w:r>
+    </w:p>
+    <w:p>
+      <w:pPr>
+        <w:rPr>
+          <w:sz w:val="40"/>
+        </w:rPr>
+      </w:pPr>
+      <w:r>
+        <w:rPr>
+          <w:sz w:val="40"/>
+        </w:rPr>
+        <w:t xml:space="preserve">  # </w:t>
+      </w:r>
+      <w:proofErr w:type="spellStart"/>
+      <w:r>
+        <w:rPr>
+          <w:sz w:val="40"/>
+        </w:rPr>
+        <w:t>config.vm.network</w:t>
+      </w:r>
+      <w:proofErr w:type="spellEnd"/>
+      <w:r>
+        <w:rPr>
+          <w:sz w:val="40"/>
+        </w:rPr>
+        <w:t xml:space="preserve"> "</w:t>
+      </w:r>
+      <w:proofErr w:type="spellStart"/>
+      <w:r>
+        <w:rPr>
+          <w:sz w:val="40"/>
+        </w:rPr>
+        <w:t>private_network</w:t>
+      </w:r>
+      <w:proofErr w:type="spellEnd"/>
+      <w:r>
+        <w:rPr>
+          <w:sz w:val="40"/>
+        </w:rPr>
+        <w:t xml:space="preserve">", </w:t>
+      </w:r>
+      <w:proofErr w:type="spellStart"/>
+      <w:r>
+        <w:rPr>
+          <w:sz w:val="40"/>
+        </w:rPr>
+        <w:t>ip</w:t>
+      </w:r>
+      <w:proofErr w:type="spellEnd"/>
+      <w:r>
+        <w:rPr>
+          <w:sz w:val="40"/>
+        </w:rPr>
+        <w:t>: "192.168.33.10"</w:t>
+      </w:r>
+    </w:p>
+    <w:p>
+      <w:pPr>
+        <w:rPr>
+          <w:sz w:val="40"/>
+        </w:rPr>
+      </w:pPr>
+    </w:p>
+    <w:p>
+      <w:pPr>
+        <w:rPr>
+          <w:sz w:val="40"/>
+        </w:rPr>
+      </w:pPr>
+      <w:r>
+        <w:rPr>
+          <w:sz w:val="40"/>
+        </w:rPr>
+        <w:t xml:space="preserve">  # Create a public network, which generally matched to bridged network.</w:t>
+      </w:r>
+    </w:p>
+    <w:p>
+      <w:pPr>
+        <w:rPr>
+          <w:sz w:val="40"/>
+        </w:rPr>
+      </w:pPr>
+      <w:r>
+        <w:rPr>
+          <w:sz w:val="40"/>
+        </w:rPr>
+        <w:t xml:space="preserve">  # </w:t>
+      </w:r>
+      <w:proofErr w:type="gramStart"/>
+      <w:r>
+        <w:rPr>
+          <w:sz w:val="40"/>
+        </w:rPr>
+        <w:t>Bridged</w:t>
+      </w:r>
+      <w:proofErr w:type="gramEnd"/>
+      <w:r>
+        <w:rPr>
+          <w:sz w:val="40"/>
+        </w:rPr>
+        <w:t xml:space="preserve"> networks make the machine appear as another physical device on</w:t>
+      </w:r>
+    </w:p>
+    <w:p>
+      <w:pPr>
+        <w:rPr>
+          <w:sz w:val="40"/>
+        </w:rPr>
+      </w:pPr>
+      <w:r>
+        <w:rPr>
+          <w:sz w:val="40"/>
+        </w:rPr>
+        <w:lastRenderedPageBreak/>
+        <w:t xml:space="preserve">  # </w:t>
+      </w:r>
+      <w:proofErr w:type="gramStart"/>
+      <w:r>
+        <w:rPr>
+          <w:sz w:val="40"/>
+        </w:rPr>
+        <w:t>your</w:t>
+      </w:r>
+      <w:proofErr w:type="gramEnd"/>
+      <w:r>
+        <w:rPr>
+          <w:sz w:val="40"/>
+        </w:rPr>
+        <w:t xml:space="preserve"> network.</w:t>
+      </w:r>
+    </w:p>
+    <w:p>
+      <w:pPr>
+        <w:rPr>
+          <w:sz w:val="40"/>
+        </w:rPr>
+      </w:pPr>
+      <w:r>
+        <w:rPr>
+          <w:sz w:val="40"/>
+        </w:rPr>
+        <w:t xml:space="preserve">  </w:t>
+      </w:r>
+      <w:proofErr w:type="spellStart"/>
+      <w:r>
+        <w:rPr>
+          <w:sz w:val="40"/>
+        </w:rPr>
+        <w:t>config.vm.network</w:t>
+      </w:r>
+      <w:proofErr w:type="spellEnd"/>
+      <w:r>
+        <w:rPr>
+          <w:sz w:val="40"/>
+        </w:rPr>
+        <w:t xml:space="preserve"> "</w:t>
+      </w:r>
+      <w:proofErr w:type="spellStart"/>
+      <w:r>
+        <w:rPr>
+          <w:sz w:val="40"/>
+        </w:rPr>
+        <w:t>public_network</w:t>
+      </w:r>
+      <w:proofErr w:type="spellEnd"/>
+      <w:r>
+        <w:rPr>
+          <w:sz w:val="40"/>
+        </w:rPr>
+        <w:t>"</w:t>
+      </w:r>
+    </w:p>
+    <w:p>
+      <w:pPr>
+        <w:rPr>
+          <w:sz w:val="40"/>
+        </w:rPr>
+      </w:pPr>
+    </w:p>
+    <w:p>
+      <w:pPr>
+        <w:rPr>
+          <w:sz w:val="40"/>
+        </w:rPr>
+      </w:pPr>
+      <w:r>
+        <w:rPr>
+          <w:sz w:val="40"/>
+        </w:rPr>
+        <w:t xml:space="preserve">  # Share an additional folder to the guest VM. The first argument is</w:t>
+      </w:r>
+    </w:p>
+    <w:p>
+      <w:pPr>
+        <w:rPr>
+          <w:sz w:val="40"/>
+        </w:rPr>
+      </w:pPr>
+      <w:r>
+        <w:rPr>
+          <w:sz w:val="40"/>
+        </w:rPr>
+        <w:t xml:space="preserve">  # </w:t>
+      </w:r>
+      <w:proofErr w:type="gramStart"/>
+      <w:r>
+        <w:rPr>
+          <w:sz w:val="40"/>
+        </w:rPr>
+        <w:t>the</w:t>
+      </w:r>
+      <w:proofErr w:type="gramEnd"/>
+      <w:r>
+        <w:rPr>
+          <w:sz w:val="40"/>
+        </w:rPr>
+        <w:t xml:space="preserve"> path on the host to the actual folder. The second argument is</w:t>
+      </w:r>
+    </w:p>
+    <w:p>
+      <w:pPr>
+        <w:rPr>
+          <w:sz w:val="40"/>
+        </w:rPr>
+      </w:pPr>
+      <w:r>
+        <w:rPr>
+          <w:sz w:val="40"/>
+        </w:rPr>
+        <w:t xml:space="preserve">  # </w:t>
+      </w:r>
+      <w:proofErr w:type="gramStart"/>
+      <w:r>
+        <w:rPr>
+          <w:sz w:val="40"/>
+        </w:rPr>
+        <w:t>the</w:t>
+      </w:r>
+      <w:proofErr w:type="gramEnd"/>
+      <w:r>
+        <w:rPr>
+          <w:sz w:val="40"/>
+        </w:rPr>
+        <w:t xml:space="preserve"> path on the guest to mount the folder. And the optional third</w:t>
+      </w:r>
+    </w:p>
+    <w:p>
+      <w:pPr>
+        <w:rPr>
+          <w:sz w:val="40"/>
+        </w:rPr>
+      </w:pPr>
+      <w:r>
+        <w:rPr>
+          <w:sz w:val="40"/>
+        </w:rPr>
+        <w:t xml:space="preserve">  # </w:t>
+      </w:r>
+      <w:proofErr w:type="gramStart"/>
+      <w:r>
+        <w:rPr>
+          <w:sz w:val="40"/>
+        </w:rPr>
+        <w:t>argument</w:t>
+      </w:r>
+      <w:proofErr w:type="gramEnd"/>
+      <w:r>
+        <w:rPr>
+          <w:sz w:val="40"/>
+        </w:rPr>
+        <w:t xml:space="preserve"> is a set of non-required options.</w:t>
+      </w:r>
+    </w:p>
+    <w:p>
+      <w:pPr>
+        <w:rPr>
+          <w:sz w:val="40"/>
+        </w:rPr>
+      </w:pPr>
+      <w:r>
+        <w:rPr>
+          <w:sz w:val="40"/>
+        </w:rPr>
+        <w:t xml:space="preserve">  # </w:t>
+      </w:r>
+      <w:proofErr w:type="spellStart"/>
+      <w:r>
+        <w:rPr>
+          <w:sz w:val="40"/>
+        </w:rPr>
+        <w:t>config.vm.synced_folder</w:t>
+      </w:r>
+      <w:proofErr w:type="spellEnd"/>
+      <w:r>
+        <w:rPr>
+          <w:sz w:val="40"/>
+        </w:rPr>
+        <w:t xml:space="preserve"> "</w:t>
+      </w:r>
+      <w:proofErr w:type="gramStart"/>
+      <w:r>
+        <w:rPr>
+          <w:sz w:val="40"/>
+        </w:rPr>
+        <w:t>..</w:t>
+      </w:r>
+      <w:proofErr w:type="gramEnd"/>
+      <w:r>
+        <w:rPr>
+          <w:sz w:val="40"/>
+        </w:rPr>
+        <w:t>/data", "/</w:t>
+      </w:r>
+      <w:proofErr w:type="spellStart"/>
+      <w:r>
+        <w:rPr>
+          <w:sz w:val="40"/>
+        </w:rPr>
+        <w:t>vagrant_data</w:t>
+      </w:r>
+      <w:proofErr w:type="spellEnd"/>
+      <w:r>
+        <w:rPr>
+          <w:sz w:val="40"/>
+        </w:rPr>
+        <w:t>"</w:t>
+      </w:r>
+    </w:p>
+    <w:p>
+      <w:pPr>
+        <w:rPr>
+          <w:sz w:val="40"/>
+        </w:rPr>
+      </w:pPr>
+    </w:p>
+    <w:p>
+      <w:pPr>
+        <w:rPr>
+          <w:sz w:val="40"/>
+        </w:rPr>
+      </w:pPr>
+      <w:r>
+        <w:rPr>
+          <w:sz w:val="40"/>
+        </w:rPr>
+        <w:t xml:space="preserve">  # Provider-specific configuration so you can fine-tune various</w:t>
+      </w:r>
+    </w:p>
+    <w:p>
+      <w:pPr>
+        <w:rPr>
+          <w:sz w:val="40"/>
+        </w:rPr>
+      </w:pPr>
+      <w:r>
+        <w:rPr>
+          <w:sz w:val="40"/>
+        </w:rPr>
+        <w:t xml:space="preserve">  # backing providers for Vagrant. These expose provider-specific options.</w:t>
+      </w:r>
+    </w:p>
+    <w:p>
+      <w:pPr>
+        <w:rPr>
+          <w:sz w:val="40"/>
+        </w:rPr>
+      </w:pPr>
+      <w:r>
+        <w:rPr>
+          <w:sz w:val="40"/>
+        </w:rPr>
+        <w:t xml:space="preserve">  # Example for </w:t>
+      </w:r>
+      <w:proofErr w:type="spellStart"/>
+      <w:r>
+        <w:rPr>
+          <w:sz w:val="40"/>
+        </w:rPr>
+        <w:t>VirtualBox</w:t>
+      </w:r>
+      <w:proofErr w:type="spellEnd"/>
+      <w:r>
+        <w:rPr>
+          <w:sz w:val="40"/>
+        </w:rPr>
+        <w:t>:</w:t>
+      </w:r>
+    </w:p>
+    <w:p>
+      <w:pPr>
+        <w:rPr>
+          <w:sz w:val="40"/>
+        </w:rPr>
+      </w:pPr>
+      <w:r>
+        <w:rPr>
+          <w:sz w:val="40"/>
+        </w:rPr>
+        <w:t xml:space="preserve">  #</w:t>
+      </w:r>
+    </w:p>
+    <w:p>
+      <w:pPr>
+        <w:rPr>
+          <w:sz w:val="40"/>
+        </w:rPr>
+      </w:pPr>
+      <w:r>
+        <w:rPr>
+          <w:sz w:val="40"/>
+        </w:rPr>
+        <w:t xml:space="preserve">  # </w:t>
+      </w:r>
+      <w:proofErr w:type="spellStart"/>
+      <w:r>
+        <w:rPr>
+          <w:sz w:val="40"/>
+        </w:rPr>
+        <w:t>config.vm.provider</w:t>
+      </w:r>
+      <w:proofErr w:type="spellEnd"/>
+      <w:r>
+        <w:rPr>
+          <w:sz w:val="40"/>
+        </w:rPr>
+        <w:t xml:space="preserve"> "</w:t>
+      </w:r>
+      <w:proofErr w:type="spellStart"/>
+      <w:r>
+        <w:rPr>
+          <w:sz w:val="40"/>
+        </w:rPr>
+        <w:t>virtualbox</w:t>
+      </w:r>
+      <w:proofErr w:type="spellEnd"/>
+      <w:r>
+        <w:rPr>
+          <w:sz w:val="40"/>
+        </w:rPr>
+        <w:t>" do |</w:t>
+      </w:r>
+      <w:proofErr w:type="spellStart"/>
+      <w:r>
+        <w:rPr>
+          <w:sz w:val="40"/>
+        </w:rPr>
+        <w:t>vb</w:t>
+      </w:r>
+      <w:proofErr w:type="spellEnd"/>
+      <w:r>
+        <w:rPr>
+          <w:sz w:val="40"/>
+        </w:rPr>
+        <w:t>|</w:t>
+      </w:r>
+    </w:p>
+    <w:p>
+      <w:pPr>
+        <w:rPr>
+          <w:sz w:val="40"/>
+        </w:rPr>
+      </w:pPr>
+      <w:r>
+        <w:rPr>
+          <w:sz w:val="40"/>
+        </w:rPr>
+        <w:lastRenderedPageBreak/>
+        <w:t xml:space="preserve">  #   # Display the </w:t>
+      </w:r>
+      <w:proofErr w:type="spellStart"/>
+      <w:r>
+        <w:rPr>
+          <w:sz w:val="40"/>
+        </w:rPr>
+        <w:t>VirtualBox</w:t>
+      </w:r>
+      <w:proofErr w:type="spellEnd"/>
+      <w:r>
+        <w:rPr>
+          <w:sz w:val="40"/>
+        </w:rPr>
+        <w:t xml:space="preserve"> GUI when booting the machine</w:t>
+      </w:r>
+    </w:p>
+    <w:p>
+      <w:pPr>
+        <w:rPr>
+          <w:sz w:val="40"/>
+        </w:rPr>
+      </w:pPr>
+      <w:r>
+        <w:rPr>
+          <w:sz w:val="40"/>
+        </w:rPr>
+        <w:t xml:space="preserve">  #   </w:t>
+      </w:r>
+      <w:proofErr w:type="spellStart"/>
+      <w:r>
+        <w:rPr>
+          <w:sz w:val="40"/>
+        </w:rPr>
+        <w:t>vb.gui</w:t>
+      </w:r>
+      <w:proofErr w:type="spellEnd"/>
+      <w:r>
+        <w:rPr>
+          <w:sz w:val="40"/>
+        </w:rPr>
+        <w:t xml:space="preserve"> = true</w:t>
+      </w:r>
+    </w:p>
+    <w:p>
+      <w:pPr>
+        <w:rPr>
+          <w:sz w:val="40"/>
+        </w:rPr>
+      </w:pPr>
+      <w:r>
+        <w:rPr>
+          <w:sz w:val="40"/>
+        </w:rPr>
+        <w:t xml:space="preserve">  #</w:t>
+      </w:r>
+    </w:p>
+    <w:p>
+      <w:pPr>
+        <w:rPr>
+          <w:sz w:val="40"/>
+        </w:rPr>
+      </w:pPr>
+      <w:r>
+        <w:rPr>
+          <w:sz w:val="40"/>
+        </w:rPr>
+        <w:t xml:space="preserve">  #   # Customize the amount of memory on the VM:</w:t>
+      </w:r>
+    </w:p>
+    <w:p>
+      <w:pPr>
+        <w:rPr>
+          <w:sz w:val="40"/>
+        </w:rPr>
+      </w:pPr>
+      <w:r>
+        <w:rPr>
+          <w:sz w:val="40"/>
+        </w:rPr>
+        <w:t xml:space="preserve">  #   </w:t>
+      </w:r>
+      <w:proofErr w:type="spellStart"/>
+      <w:r>
+        <w:rPr>
+          <w:sz w:val="40"/>
+        </w:rPr>
+        <w:t>vb.memory</w:t>
+      </w:r>
+      <w:proofErr w:type="spellEnd"/>
+      <w:r>
+        <w:rPr>
+          <w:sz w:val="40"/>
+        </w:rPr>
+        <w:t xml:space="preserve"> = "1024"</w:t>
+      </w:r>
+    </w:p>
+    <w:p>
+      <w:pPr>
+        <w:rPr>
+          <w:sz w:val="40"/>
+        </w:rPr>
+      </w:pPr>
+      <w:r>
+        <w:rPr>
+          <w:sz w:val="40"/>
+        </w:rPr>
+        <w:t xml:space="preserve">  # </w:t>
+      </w:r>
+      <w:proofErr w:type="gramStart"/>
+      <w:r>
+        <w:rPr>
+          <w:sz w:val="40"/>
+        </w:rPr>
+        <w:t>end</w:t>
+      </w:r>
+      <w:proofErr w:type="gramEnd"/>
+    </w:p>
+    <w:p>
+      <w:pPr>
+        <w:rPr>
+          <w:sz w:val="40"/>
+        </w:rPr>
+      </w:pPr>
+      <w:r>
+        <w:rPr>
+          <w:sz w:val="40"/>
+        </w:rPr>
+        <w:t xml:space="preserve">  #</w:t>
+      </w:r>
+    </w:p>
+    <w:p>
+      <w:pPr>
+        <w:rPr>
+          <w:sz w:val="40"/>
+        </w:rPr>
+      </w:pPr>
+      <w:r>
+        <w:rPr>
+          <w:sz w:val="40"/>
+        </w:rPr>
+        <w:t xml:space="preserve">  # View the documentation for the provider you are using for more</w:t>
+      </w:r>
+    </w:p>
+    <w:p>
+      <w:pPr>
+        <w:rPr>
+          <w:sz w:val="40"/>
+        </w:rPr>
+      </w:pPr>
+      <w:r>
+        <w:rPr>
+          <w:sz w:val="40"/>
+        </w:rPr>
+        <w:t xml:space="preserve">  # </w:t>
+      </w:r>
+      <w:proofErr w:type="gramStart"/>
+      <w:r>
+        <w:rPr>
+          <w:sz w:val="40"/>
+        </w:rPr>
+        <w:t>information</w:t>
+      </w:r>
+      <w:proofErr w:type="gramEnd"/>
+      <w:r>
+        <w:rPr>
+          <w:sz w:val="40"/>
+        </w:rPr>
+        <w:t xml:space="preserve"> on available options.</w:t>
+      </w:r>
+    </w:p>
+    <w:p>
+      <w:pPr>
+        <w:rPr>
+          <w:sz w:val="40"/>
+        </w:rPr>
+      </w:pPr>
+    </w:p>
+    <w:p>
+      <w:pPr>
+        <w:rPr>
+          <w:sz w:val="40"/>
+        </w:rPr>
+      </w:pPr>
+      <w:r>
+        <w:rPr>
+          <w:sz w:val="40"/>
+        </w:rPr>
+        <w:t xml:space="preserve">  # Define a Vagrant Push strategy for pushing to Atlas. Other push strategies</w:t>
+      </w:r>
+    </w:p>
+    <w:p>
+      <w:pPr>
+        <w:rPr>
+          <w:sz w:val="40"/>
+        </w:rPr>
+      </w:pPr>
+      <w:r>
+        <w:rPr>
+          <w:sz w:val="40"/>
+        </w:rPr>
+        <w:t xml:space="preserve">  # such as FTP and </w:t>
+      </w:r>
+      <w:proofErr w:type="spellStart"/>
+      <w:r>
+        <w:rPr>
+          <w:sz w:val="40"/>
+        </w:rPr>
+        <w:t>Heroku</w:t>
+      </w:r>
+      <w:proofErr w:type="spellEnd"/>
+      <w:r>
+        <w:rPr>
+          <w:sz w:val="40"/>
+        </w:rPr>
+        <w:t xml:space="preserve"> are also available. See the documentation at</w:t>
+      </w:r>
+    </w:p>
+    <w:p>
+      <w:pPr>
+        <w:rPr>
+          <w:sz w:val="40"/>
+        </w:rPr>
+      </w:pPr>
+      <w:r>
+        <w:rPr>
+          <w:sz w:val="40"/>
+        </w:rPr>
+        <w:t xml:space="preserve">  # https://docs.vagrantup.com/v2/push/atlas.html for more information.</w:t>
+      </w:r>
+    </w:p>
+    <w:p>
+      <w:pPr>
+        <w:rPr>
+          <w:sz w:val="40"/>
+        </w:rPr>
+      </w:pPr>
+      <w:r>
+        <w:rPr>
+          <w:sz w:val="40"/>
+        </w:rPr>
+        <w:t xml:space="preserve">  # </w:t>
+      </w:r>
+      <w:proofErr w:type="spellStart"/>
+      <w:r>
+        <w:rPr>
+          <w:sz w:val="40"/>
+        </w:rPr>
+        <w:t>config.push.define</w:t>
+      </w:r>
+      <w:proofErr w:type="spellEnd"/>
+      <w:r>
+        <w:rPr>
+          <w:sz w:val="40"/>
+        </w:rPr>
+        <w:t xml:space="preserve"> "atlas" do |push|</w:t>
+      </w:r>
+    </w:p>
+    <w:p>
+      <w:pPr>
+        <w:rPr>
+          <w:sz w:val="40"/>
+        </w:rPr>
+      </w:pPr>
+      <w:r>
+        <w:rPr>
+          <w:sz w:val="40"/>
+        </w:rPr>
+        <w:lastRenderedPageBreak/>
+        <w:t xml:space="preserve">  #   </w:t>
+      </w:r>
+      <w:proofErr w:type="spellStart"/>
+      <w:r>
+        <w:rPr>
+          <w:sz w:val="40"/>
+        </w:rPr>
+        <w:t>push.app</w:t>
+      </w:r>
+      <w:proofErr w:type="spellEnd"/>
+      <w:r>
+        <w:rPr>
+          <w:sz w:val="40"/>
+        </w:rPr>
+        <w:t xml:space="preserve"> = "YOUR_ATLAS_USERNAME/YOUR_APPLICATION_NAME"</w:t>
+      </w:r>
+    </w:p>
+    <w:p>
+      <w:pPr>
+        <w:rPr>
+          <w:sz w:val="40"/>
+        </w:rPr>
+      </w:pPr>
+      <w:r>
+        <w:rPr>
+          <w:sz w:val="40"/>
+        </w:rPr>
+        <w:t xml:space="preserve">  # </w:t>
+      </w:r>
+      <w:proofErr w:type="gramStart"/>
+      <w:r>
+        <w:rPr>
+          <w:sz w:val="40"/>
+        </w:rPr>
+        <w:t>end</w:t>
+      </w:r>
+      <w:proofErr w:type="gramEnd"/>
+    </w:p>
+    <w:p>
+      <w:pPr>
+        <w:rPr>
+          <w:sz w:val="40"/>
+        </w:rPr>
+      </w:pPr>
+    </w:p>
+    <w:p>
+      <w:pPr>
+        <w:rPr>
+          <w:sz w:val="40"/>
+        </w:rPr>
+      </w:pPr>
+      <w:r>
+        <w:rPr>
+          <w:sz w:val="40"/>
+        </w:rPr>
+        <w:t xml:space="preserve">  # Enable provisioning with a shell script. Additional </w:t>
+      </w:r>
+      <w:proofErr w:type="spellStart"/>
+      <w:r>
+        <w:rPr>
+          <w:sz w:val="40"/>
+        </w:rPr>
+        <w:t>provisioners</w:t>
+      </w:r>
+      <w:proofErr w:type="spellEnd"/>
+      <w:r>
+        <w:rPr>
+          <w:sz w:val="40"/>
+        </w:rPr>
+        <w:t xml:space="preserve"> such as</w:t>
+      </w:r>
+    </w:p>
+    <w:p>
+      <w:pPr>
+        <w:rPr>
+          <w:sz w:val="40"/>
+        </w:rPr>
+      </w:pPr>
+      <w:r>
+        <w:rPr>
+          <w:sz w:val="40"/>
+        </w:rPr>
+        <w:t xml:space="preserve">  # Puppet, Chef, </w:t>
+      </w:r>
+      <w:proofErr w:type="spellStart"/>
+      <w:r>
+        <w:rPr>
+          <w:sz w:val="40"/>
+        </w:rPr>
+        <w:t>Ansible</w:t>
+      </w:r>
+      <w:proofErr w:type="spellEnd"/>
+      <w:r>
+        <w:rPr>
+          <w:sz w:val="40"/>
+        </w:rPr>
+        <w:t>, Salt, and Docker are also available. Please see the</w:t>
+      </w:r>
+    </w:p>
+    <w:p>
+      <w:pPr>
+        <w:rPr>
+          <w:sz w:val="40"/>
+        </w:rPr>
+      </w:pPr>
+      <w:r>
+        <w:rPr>
+          <w:sz w:val="40"/>
+        </w:rPr>
+        <w:t xml:space="preserve">  # </w:t>
+      </w:r>
+      <w:proofErr w:type="gramStart"/>
+      <w:r>
+        <w:rPr>
+          <w:sz w:val="40"/>
+        </w:rPr>
+        <w:t>documentation</w:t>
+      </w:r>
+      <w:proofErr w:type="gramEnd"/>
+      <w:r>
+        <w:rPr>
+          <w:sz w:val="40"/>
+        </w:rPr>
+        <w:t xml:space="preserve"> for more information about their specific syntax and use.</w:t>
+      </w:r>
+    </w:p>
+    <w:p>
+      <w:pPr>
+        <w:rPr>
+          <w:sz w:val="40"/>
+        </w:rPr>
+      </w:pPr>
+      <w:r>
+        <w:rPr>
+          <w:sz w:val="40"/>
+        </w:rPr>
+        <w:t xml:space="preserve">  # </w:t>
+      </w:r>
+      <w:proofErr w:type="spellStart"/>
+      <w:r>
+        <w:rPr>
+          <w:sz w:val="40"/>
+        </w:rPr>
+        <w:t>config.vm.provision</w:t>
+      </w:r>
+      <w:proofErr w:type="spellEnd"/>
+      <w:r>
+        <w:rPr>
+          <w:sz w:val="40"/>
+        </w:rPr>
+        <w:t xml:space="preserve"> "shell", inline: &lt;&lt;-SHELL</w:t>
+      </w:r>
+    </w:p>
+    <w:p>
+      <w:pPr>
+        <w:rPr>
+          <w:sz w:val="40"/>
+        </w:rPr>
+      </w:pPr>
+      <w:r>
+        <w:rPr>
+          <w:sz w:val="40"/>
+        </w:rPr>
+        <w:t xml:space="preserve">  #   apt-get update</w:t>
+      </w:r>
+    </w:p>
+    <w:p>
+      <w:pPr>
+        <w:rPr>
+          <w:sz w:val="40"/>
+        </w:rPr>
+      </w:pPr>
+      <w:r>
+        <w:rPr>
+          <w:sz w:val="40"/>
+        </w:rPr>
+        <w:t xml:space="preserve">  #   apt-get install -y apache2</w:t>
+      </w:r>
+    </w:p>
+    <w:p>
+      <w:pPr>
+        <w:rPr>
+          <w:sz w:val="40"/>
+        </w:rPr>
+      </w:pPr>
+      <w:r>
+        <w:rPr>
+          <w:sz w:val="40"/>
+        </w:rPr>
+        <w:t xml:space="preserve">  # SHELL</w:t>
+      </w:r>
+    </w:p>
+    <w:p>
+      <w:pPr>
+        <w:rPr>
+          <w:sz w:val="40"/>
+        </w:rPr>
+      </w:pPr>
+      <w:r>
+        <w:rPr>
+          <w:sz w:val="40"/>
+        </w:rPr>
+        <w:t>E</w:t>
+      </w:r>
+      <w:r>
+        <w:rPr>
+          <w:sz w:val="40"/>
+        </w:rPr>
+        <w:t>nd</w:t>
+      </w:r>
+    </w:p>
+    <w:p>
+      <w:pPr>
+        <w:rPr>
+          <w:sz w:val="40"/>
+        </w:rPr>
+      </w:pPr>
+      <w:r>
+        <w:rPr>
+          <w:sz w:val="40"/>
+        </w:rPr>
+        <w:t>------------------------------------------------</w:t>
+      </w:r>
+    </w:p>
+    <w:p>
+      <w:pPr>
+        <w:rPr>
+          <w:sz w:val="40"/>
+        </w:rPr>
+      </w:pPr>
+      <w:proofErr w:type="spellStart"/>
+      <w:r>
+        <w:rPr>
+          <w:sz w:val="40"/>
+        </w:rPr>
+        <w:t>Kithchen.yml</w:t>
+      </w:r>
+      <w:proofErr w:type="spellEnd"/>
+    </w:p>
+    <w:p>
+      <w:pPr>
+        <w:rPr>
+          <w:sz w:val="40"/>
+        </w:rPr>
+      </w:pPr>
+      <w:proofErr w:type="gramStart"/>
+      <w:r>
+        <w:rPr>
+          <w:sz w:val="40"/>
+        </w:rPr>
+        <w:t>driver</w:t>
+      </w:r>
+      <w:proofErr w:type="gramEnd"/>
+      <w:r>
+        <w:rPr>
+          <w:sz w:val="40"/>
+        </w:rPr>
+        <w:t>:</w:t>
+      </w:r>
+    </w:p>
+    <w:p>
+      <w:pPr>
+        <w:rPr>
+          <w:sz w:val="40"/>
+        </w:rPr>
+      </w:pPr>
+      <w:r>
+        <w:rPr>
+          <w:sz w:val="40"/>
+        </w:rPr>
+        <w:t xml:space="preserve">  </w:t>
+      </w:r>
+      <w:proofErr w:type="gramStart"/>
+      <w:r>
+        <w:rPr>
+          <w:sz w:val="40"/>
+        </w:rPr>
+        <w:t>name</w:t>
+      </w:r>
+      <w:proofErr w:type="gramEnd"/>
+      <w:r>
+        <w:rPr>
+          <w:sz w:val="40"/>
+        </w:rPr>
+        <w:t>: vagrant</w:t>
+      </w:r>
+    </w:p>
+    <w:p>
+      <w:pPr>
+        <w:rPr>
+          <w:sz w:val="40"/>
+        </w:rPr>
+      </w:pPr>
+      <w:r>
+        <w:rPr>
+          <w:sz w:val="40"/>
+        </w:rPr>
+        <w:t xml:space="preserve">  </w:t>
+      </w:r>
+      <w:proofErr w:type="gramStart"/>
+      <w:r>
+        <w:rPr>
+          <w:sz w:val="40"/>
+        </w:rPr>
+        <w:t>customize</w:t>
+      </w:r>
+      <w:proofErr w:type="gramEnd"/>
+      <w:r>
+        <w:rPr>
+          <w:sz w:val="40"/>
+        </w:rPr>
+        <w:t xml:space="preserve">: </w:t>
+      </w:r>
+    </w:p>
+    <w:p>
+      <w:pPr>
+        <w:rPr>
+          <w:sz w:val="40"/>
+        </w:rPr>
+      </w:pPr>
+      <w:r>
+        <w:rPr>
+          <w:sz w:val="40"/>
+        </w:rPr>
+        <w:lastRenderedPageBreak/>
+        <w:t xml:space="preserve">        </w:t>
+      </w:r>
+      <w:proofErr w:type="gramStart"/>
+      <w:r>
+        <w:rPr>
+          <w:sz w:val="40"/>
+        </w:rPr>
+        <w:t>memory</w:t>
+      </w:r>
+      <w:proofErr w:type="gramEnd"/>
+      <w:r>
+        <w:rPr>
+          <w:sz w:val="40"/>
+        </w:rPr>
+        <w:t>: 5120</w:t>
+      </w:r>
+    </w:p>
+    <w:p>
+      <w:pPr>
+        <w:rPr>
+          <w:sz w:val="40"/>
+        </w:rPr>
+      </w:pPr>
+      <w:r>
+        <w:rPr>
+          <w:sz w:val="40"/>
+        </w:rPr>
+        <w:t xml:space="preserve">  </w:t>
+      </w:r>
+    </w:p>
+    <w:p>
+      <w:pPr>
+        <w:rPr>
+          <w:sz w:val="40"/>
+        </w:rPr>
+      </w:pPr>
+      <w:proofErr w:type="spellStart"/>
+      <w:proofErr w:type="gramStart"/>
+      <w:r>
+        <w:rPr>
+          <w:sz w:val="40"/>
+        </w:rPr>
+        <w:t>provisioner</w:t>
+      </w:r>
+      <w:proofErr w:type="spellEnd"/>
+      <w:proofErr w:type="gramEnd"/>
+      <w:r>
+        <w:rPr>
+          <w:sz w:val="40"/>
+        </w:rPr>
+        <w:t>:</w:t>
+      </w:r>
+    </w:p>
+    <w:p>
+      <w:pPr>
+        <w:rPr>
+          <w:sz w:val="40"/>
+        </w:rPr>
+      </w:pPr>
+      <w:r>
+        <w:rPr>
+          <w:sz w:val="40"/>
+        </w:rPr>
+        <w:t xml:space="preserve">  </w:t>
+      </w:r>
+      <w:proofErr w:type="gramStart"/>
+      <w:r>
+        <w:rPr>
+          <w:sz w:val="40"/>
+        </w:rPr>
+        <w:t>name</w:t>
+      </w:r>
+      <w:proofErr w:type="gramEnd"/>
+      <w:r>
+        <w:rPr>
+          <w:sz w:val="40"/>
+        </w:rPr>
+        <w:t xml:space="preserve">: </w:t>
+      </w:r>
+      <w:proofErr w:type="spellStart"/>
+      <w:r>
+        <w:rPr>
+          <w:sz w:val="40"/>
+        </w:rPr>
+        <w:t>chef_zero</w:t>
+      </w:r>
+      <w:proofErr w:type="spellEnd"/>
+    </w:p>
+    <w:p>
+      <w:pPr>
+        <w:rPr>
+          <w:sz w:val="40"/>
+        </w:rPr>
+      </w:pPr>
+    </w:p>
+    <w:p>
+      <w:pPr>
+        <w:rPr>
+          <w:sz w:val="40"/>
+        </w:rPr>
+      </w:pPr>
+      <w:proofErr w:type="gramStart"/>
+      <w:r>
+        <w:rPr>
+          <w:sz w:val="40"/>
+        </w:rPr>
+        <w:t>platforms</w:t>
+      </w:r>
+      <w:proofErr w:type="gramEnd"/>
+      <w:r>
+        <w:rPr>
+          <w:sz w:val="40"/>
+        </w:rPr>
+        <w:t>:</w:t>
+      </w:r>
+    </w:p>
+    <w:p>
+      <w:pPr>
+        <w:rPr>
+          <w:sz w:val="40"/>
+        </w:rPr>
+      </w:pPr>
+      <w:r>
+        <w:rPr>
+          <w:sz w:val="40"/>
+        </w:rPr>
+        <w:t xml:space="preserve">  - </w:t>
+      </w:r>
+      <w:proofErr w:type="gramStart"/>
+      <w:r>
+        <w:rPr>
+          <w:sz w:val="40"/>
+        </w:rPr>
+        <w:t>name</w:t>
+      </w:r>
+      <w:proofErr w:type="gramEnd"/>
+      <w:r>
+        <w:rPr>
+          <w:sz w:val="40"/>
+        </w:rPr>
+        <w:t>: ubuntu-14.04</w:t>
+      </w:r>
+    </w:p>
+    <w:p>
+      <w:pPr>
+        <w:rPr>
+          <w:sz w:val="40"/>
+        </w:rPr>
+      </w:pPr>
+      <w:r>
+        <w:rPr>
+          <w:sz w:val="40"/>
+        </w:rPr>
+        <w:t xml:space="preserve">  </w:t>
+      </w:r>
+    </w:p>
+    <w:p>
+      <w:pPr>
+        <w:rPr>
+          <w:sz w:val="40"/>
+        </w:rPr>
+      </w:pPr>
+      <w:proofErr w:type="gramStart"/>
+      <w:r>
+        <w:rPr>
+          <w:sz w:val="40"/>
+        </w:rPr>
+        <w:t>suites</w:t>
+      </w:r>
+      <w:proofErr w:type="gramEnd"/>
+      <w:r>
+        <w:rPr>
+          <w:sz w:val="40"/>
+        </w:rPr>
+        <w:t>:</w:t>
+      </w:r>
+    </w:p>
+    <w:p>
+      <w:pPr>
+        <w:rPr>
+          <w:sz w:val="40"/>
+        </w:rPr>
+      </w:pPr>
+      <w:r>
+        <w:rPr>
+          <w:sz w:val="40"/>
+        </w:rPr>
+        <w:t xml:space="preserve">  - </w:t>
+      </w:r>
+      <w:proofErr w:type="gramStart"/>
+      <w:r>
+        <w:rPr>
+          <w:sz w:val="40"/>
+        </w:rPr>
+        <w:t>name</w:t>
+      </w:r>
+      <w:proofErr w:type="gramEnd"/>
+      <w:r>
+        <w:rPr>
+          <w:sz w:val="40"/>
+        </w:rPr>
+        <w:t>: default</w:t>
+      </w:r>
+    </w:p>
+    <w:p>
+      <w:pPr>
+        <w:rPr>
+          <w:sz w:val="40"/>
+        </w:rPr>
+      </w:pPr>
+      <w:r>
+        <w:rPr>
+          <w:sz w:val="40"/>
+        </w:rPr>
+        <w:t xml:space="preserve">    </w:t>
+      </w:r>
+      <w:proofErr w:type="spellStart"/>
+      <w:r>
+        <w:rPr>
+          <w:sz w:val="40"/>
+        </w:rPr>
+        <w:t>run_list</w:t>
+      </w:r>
+      <w:proofErr w:type="spellEnd"/>
+      <w:r>
+        <w:rPr>
+          <w:sz w:val="40"/>
+        </w:rPr>
+        <w:t>:</w:t>
+      </w:r>
+    </w:p>
+    <w:p>
+      <w:pPr>
+        <w:rPr>
+          <w:sz w:val="40"/>
+        </w:rPr>
+      </w:pPr>
+      <w:r>
+        <w:rPr>
+          <w:sz w:val="40"/>
+        </w:rPr>
+        <w:t xml:space="preserve">     </w:t>
+      </w:r>
+      <w:proofErr w:type="gramStart"/>
+      <w:r>
+        <w:rPr>
+          <w:sz w:val="40"/>
+        </w:rPr>
+        <w:t>recipe[</w:t>
+      </w:r>
+      <w:proofErr w:type="gramEnd"/>
+      <w:r>
+        <w:rPr>
+          <w:sz w:val="40"/>
+        </w:rPr>
+        <w:t>alfresco]</w:t>
+      </w:r>
+    </w:p>
+    <w:p>
+      <w:pPr>
+        <w:rPr>
+          <w:sz w:val="40"/>
+        </w:rPr>
+      </w:pPr>
+      <w:r>
+        <w:rPr>
+          <w:sz w:val="40"/>
+        </w:rPr>
+        <w:t xml:space="preserve">    </w:t>
+      </w:r>
+      <w:proofErr w:type="gramStart"/>
+      <w:r>
+        <w:rPr>
+          <w:sz w:val="40"/>
+        </w:rPr>
+        <w:t>attributes</w:t>
+      </w:r>
+      <w:proofErr w:type="gramEnd"/>
+      <w:r>
+        <w:rPr>
+          <w:sz w:val="40"/>
+        </w:rPr>
+        <w:t>:</w:t>
+      </w:r>
+    </w:p>
+    <w:p>
+      <w:pPr>
+        <w:rPr>
+          <w:sz w:val="40"/>
+        </w:rPr>
+      </w:pPr>
+      <w:r>
+        <w:rPr>
+          <w:sz w:val="40"/>
+        </w:rPr>
+        <w:t>----------------------------------------------</w:t>
+      </w:r>
+    </w:p>
+    <w:p>
+      <w:pPr>
+        <w:rPr>
+          <w:sz w:val="40"/>
+        </w:rPr>
+      </w:pPr>
+      <w:proofErr w:type="spellStart"/>
+      <w:r>
+        <w:rPr>
+          <w:sz w:val="40"/>
+        </w:rPr>
+        <w:t>Install_opts</w:t>
+      </w:r>
+      <w:proofErr w:type="spellEnd"/>
+    </w:p>
+    <w:p>
+      <w:pPr>
+        <w:rPr>
+          <w:sz w:val="40"/>
+        </w:rPr>
+      </w:pPr>
+    </w:p>
+    <w:p>
+      <w:pPr>
+        <w:rPr>
+          <w:sz w:val="40"/>
+        </w:rPr>
+      </w:pPr>
+      <w:proofErr w:type="gramStart"/>
+      <w:r>
+        <w:rPr>
+          <w:sz w:val="40"/>
+        </w:rPr>
+        <w:t>mode=</w:t>
+      </w:r>
+      <w:proofErr w:type="gramEnd"/>
+      <w:r>
+        <w:rPr>
+          <w:sz w:val="40"/>
+        </w:rPr>
+        <w:t>unattended</w:t>
+      </w:r>
+    </w:p>
+    <w:p>
+      <w:pPr>
+        <w:rPr>
+          <w:sz w:val="40"/>
+        </w:rPr>
+      </w:pPr>
+      <w:proofErr w:type="gramStart"/>
+      <w:r>
+        <w:rPr>
+          <w:sz w:val="40"/>
+        </w:rPr>
+        <w:lastRenderedPageBreak/>
+        <w:t>enable-components=</w:t>
+      </w:r>
+      <w:proofErr w:type="gramEnd"/>
+      <w:r>
+        <w:rPr>
+          <w:sz w:val="40"/>
+        </w:rPr>
+        <w:t>javaalfresco,postgres,alfrescosolr4,alfrescosolr,libreofficecomponent</w:t>
+      </w:r>
+    </w:p>
+    <w:p>
+      <w:pPr>
+        <w:rPr>
+          <w:sz w:val="40"/>
+        </w:rPr>
+      </w:pPr>
+      <w:r>
+        <w:rPr>
+          <w:sz w:val="40"/>
+        </w:rPr>
+        <w:t>#disable-components=</w:t>
+      </w:r>
+      <w:proofErr w:type="spellStart"/>
+      <w:r>
+        <w:rPr>
+          <w:sz w:val="40"/>
+        </w:rPr>
+        <w:t>postgres</w:t>
+      </w:r>
+      <w:proofErr w:type="spellEnd"/>
+    </w:p>
+    <w:p>
+      <w:pPr>
+        <w:rPr>
+          <w:sz w:val="40"/>
+        </w:rPr>
+      </w:pPr>
+    </w:p>
+    <w:p>
+      <w:pPr>
+        <w:rPr>
+          <w:sz w:val="40"/>
+        </w:rPr>
+      </w:pPr>
+      <w:r>
+        <w:rPr>
+          <w:sz w:val="40"/>
+        </w:rPr>
+        <w:t># Use JDBC settings for an existing database</w:t>
+      </w:r>
+    </w:p>
+    <w:p>
+      <w:pPr>
+        <w:rPr>
+          <w:sz w:val="40"/>
+        </w:rPr>
+      </w:pPr>
+      <w:proofErr w:type="spellStart"/>
+      <w:r>
+        <w:rPr>
+          <w:sz w:val="40"/>
+        </w:rPr>
+        <w:t>jdbc_url</w:t>
+      </w:r>
+      <w:proofErr w:type="spellEnd"/>
+      <w:r>
+        <w:rPr>
+          <w:sz w:val="40"/>
+        </w:rPr>
+        <w:t>=</w:t>
+      </w:r>
+      <w:proofErr w:type="spellStart"/>
+      <w:r>
+        <w:rPr>
+          <w:sz w:val="40"/>
+        </w:rPr>
+        <w:t>jdbc</w:t>
+      </w:r>
+      <w:proofErr w:type="gramStart"/>
+      <w:r>
+        <w:rPr>
+          <w:sz w:val="40"/>
+        </w:rPr>
+        <w:t>:postgresql</w:t>
+      </w:r>
+      <w:proofErr w:type="spellEnd"/>
+      <w:proofErr w:type="gramEnd"/>
+      <w:r>
+        <w:rPr>
+          <w:sz w:val="40"/>
+        </w:rPr>
+        <w:t>://localhost/alfresco</w:t>
+      </w:r>
+    </w:p>
+    <w:p>
+      <w:pPr>
+        <w:rPr>
+          <w:sz w:val="40"/>
+        </w:rPr>
+      </w:pPr>
+      <w:proofErr w:type="spellStart"/>
+      <w:r>
+        <w:rPr>
+          <w:sz w:val="40"/>
+        </w:rPr>
+        <w:t>jdbc_driver</w:t>
+      </w:r>
+      <w:proofErr w:type="spellEnd"/>
+      <w:r>
+        <w:rPr>
+          <w:sz w:val="40"/>
+        </w:rPr>
+        <w:t>=</w:t>
+      </w:r>
+      <w:proofErr w:type="spellStart"/>
+      <w:r>
+        <w:rPr>
+          <w:sz w:val="40"/>
+        </w:rPr>
+        <w:t>org.postgresql.Driver</w:t>
+      </w:r>
+      <w:proofErr w:type="spellEnd"/>
+    </w:p>
+    <w:p>
+      <w:pPr>
+        <w:rPr>
+          <w:sz w:val="40"/>
+        </w:rPr>
+      </w:pPr>
+      <w:proofErr w:type="spellStart"/>
+      <w:r>
+        <w:rPr>
+          <w:sz w:val="40"/>
+        </w:rPr>
+        <w:t>jdbc_database</w:t>
+      </w:r>
+      <w:proofErr w:type="spellEnd"/>
+      <w:r>
+        <w:rPr>
+          <w:sz w:val="40"/>
+        </w:rPr>
+        <w:t>=alfresco</w:t>
+      </w:r>
+    </w:p>
+    <w:p>
+      <w:pPr>
+        <w:rPr>
+          <w:sz w:val="40"/>
+        </w:rPr>
+      </w:pPr>
+      <w:proofErr w:type="spellStart"/>
+      <w:r>
+        <w:rPr>
+          <w:sz w:val="40"/>
+        </w:rPr>
+        <w:t>jdbc_username</w:t>
+      </w:r>
+      <w:proofErr w:type="spellEnd"/>
+      <w:r>
+        <w:rPr>
+          <w:sz w:val="40"/>
+        </w:rPr>
+        <w:t>=alfresco</w:t>
+      </w:r>
+    </w:p>
+    <w:p>
+      <w:pPr>
+        <w:rPr>
+          <w:sz w:val="40"/>
+        </w:rPr>
+      </w:pPr>
+      <w:proofErr w:type="spellStart"/>
+      <w:r>
+        <w:rPr>
+          <w:sz w:val="40"/>
+        </w:rPr>
+        <w:t>jdbc_password</w:t>
+      </w:r>
+      <w:proofErr w:type="spellEnd"/>
+      <w:r>
+        <w:rPr>
+          <w:sz w:val="40"/>
+        </w:rPr>
+        <w:t>=alfresco</w:t>
+      </w:r>
+    </w:p>
+    <w:p>
+      <w:pPr>
+        <w:rPr>
+          <w:sz w:val="40"/>
+        </w:rPr>
+      </w:pPr>
+    </w:p>
+    <w:p>
+      <w:pPr>
+        <w:rPr>
+          <w:sz w:val="40"/>
+        </w:rPr>
+      </w:pPr>
+      <w:r>
+        <w:rPr>
+          <w:sz w:val="40"/>
+        </w:rPr>
+        <w:t># Install location</w:t>
+      </w:r>
+    </w:p>
+    <w:p>
+      <w:pPr>
+        <w:rPr>
+          <w:sz w:val="40"/>
+        </w:rPr>
+      </w:pPr>
+      <w:proofErr w:type="gramStart"/>
+      <w:r>
+        <w:rPr>
+          <w:sz w:val="40"/>
+        </w:rPr>
+        <w:t>prefix</w:t>
+      </w:r>
+      <w:proofErr w:type="gramEnd"/>
+      <w:r>
+        <w:rPr>
+          <w:sz w:val="40"/>
+        </w:rPr>
+        <w:t>=/opt/alfresco</w:t>
+      </w:r>
+    </w:p>
+    <w:p>
+      <w:pPr>
+        <w:rPr>
+          <w:sz w:val="40"/>
+        </w:rPr>
+      </w:pPr>
+    </w:p>
+    <w:p>
+      <w:pPr>
+        <w:rPr>
+          <w:sz w:val="40"/>
+        </w:rPr>
+      </w:pPr>
+      <w:proofErr w:type="spellStart"/>
+      <w:r>
+        <w:rPr>
+          <w:sz w:val="40"/>
+        </w:rPr>
+        <w:t>alfresco_admin_password</w:t>
+      </w:r>
+      <w:proofErr w:type="spellEnd"/>
+      <w:r>
+        <w:rPr>
+          <w:sz w:val="40"/>
+        </w:rPr>
+        <w:t>=admin</w:t>
+      </w:r>
+    </w:p>
+    <w:p>
+      <w:pPr>
+        <w:rPr>
+          <w:sz w:val="40"/>
+        </w:rPr>
+      </w:pPr>
+      <w:r>
+        <w:rPr>
+          <w:sz w:val="40"/>
+        </w:rPr>
+        <w:t>--------------------------------------------------------</w:t>
+      </w:r>
+    </w:p>
+    <w:p>
+      <w:pPr>
+        <w:rPr>
+          <w:sz w:val="40"/>
+        </w:rPr>
+      </w:pPr>
+      <w:proofErr w:type="spellStart"/>
+      <w:r>
+        <w:rPr>
+          <w:sz w:val="40"/>
+        </w:rPr>
+        <w:t>Default.rb</w:t>
+      </w:r>
+      <w:proofErr w:type="spellEnd"/>
+    </w:p>
+    <w:p>
+      <w:pPr>
+        <w:rPr>
+          <w:sz w:val="40"/>
+        </w:rPr>
+      </w:pPr>
+      <w:r>
+        <w:rPr>
+          <w:sz w:val="40"/>
+        </w:rPr>
+        <w:t>#</w:t>
+      </w:r>
+    </w:p>
+    <w:p>
+      <w:pPr>
+        <w:rPr>
+          <w:sz w:val="40"/>
+        </w:rPr>
+      </w:pPr>
+      <w:r>
+        <w:rPr>
+          <w:sz w:val="40"/>
+        </w:rPr>
+        <w:lastRenderedPageBreak/>
+        <w:t># Cookbook Name</w:t>
+      </w:r>
+      <w:proofErr w:type="gramStart"/>
+      <w:r>
+        <w:rPr>
+          <w:sz w:val="40"/>
+        </w:rPr>
+        <w:t>::</w:t>
+      </w:r>
+      <w:proofErr w:type="gramEnd"/>
+      <w:r>
+        <w:rPr>
+          <w:sz w:val="40"/>
+        </w:rPr>
+        <w:t xml:space="preserve"> alfresco</w:t>
+      </w:r>
+    </w:p>
+    <w:p>
+      <w:pPr>
+        <w:rPr>
+          <w:sz w:val="40"/>
+        </w:rPr>
+      </w:pPr>
+    </w:p>
+    <w:p>
+      <w:pPr>
+        <w:rPr>
+          <w:sz w:val="40"/>
+        </w:rPr>
+      </w:pPr>
+      <w:r>
+        <w:rPr>
+          <w:sz w:val="40"/>
+        </w:rPr>
+        <w:t># Recipe</w:t>
+      </w:r>
+      <w:proofErr w:type="gramStart"/>
+      <w:r>
+        <w:rPr>
+          <w:sz w:val="40"/>
+        </w:rPr>
+        <w:t>::</w:t>
+      </w:r>
+      <w:proofErr w:type="gramEnd"/>
+      <w:r>
+        <w:rPr>
+          <w:sz w:val="40"/>
+        </w:rPr>
+        <w:t xml:space="preserve"> default</w:t>
+      </w:r>
+    </w:p>
+    <w:p>
+      <w:pPr>
+        <w:rPr>
+          <w:sz w:val="40"/>
+        </w:rPr>
+      </w:pPr>
+    </w:p>
+    <w:p>
+      <w:pPr>
+        <w:rPr>
+          <w:sz w:val="40"/>
+        </w:rPr>
+      </w:pPr>
+      <w:r>
+        <w:rPr>
+          <w:sz w:val="40"/>
+        </w:rPr>
+        <w:t>#</w:t>
+      </w:r>
+    </w:p>
+    <w:p>
+      <w:pPr>
+        <w:rPr>
+          <w:sz w:val="40"/>
+        </w:rPr>
+      </w:pPr>
+      <w:r>
+        <w:rPr>
+          <w:sz w:val="40"/>
+        </w:rPr>
+        <w:t># Written by Sanjay Pandrala</w:t>
+      </w:r>
+    </w:p>
+    <w:p>
+      <w:pPr>
+        <w:rPr>
+          <w:sz w:val="40"/>
+        </w:rPr>
+      </w:pPr>
+      <w:r>
+        <w:rPr>
+          <w:sz w:val="40"/>
+        </w:rPr>
+        <w:t>#</w:t>
+      </w:r>
+    </w:p>
+    <w:p>
+      <w:pPr>
+        <w:rPr>
+          <w:sz w:val="40"/>
+        </w:rPr>
+      </w:pPr>
+      <w:r>
+        <w:rPr>
+          <w:sz w:val="40"/>
+        </w:rPr>
+        <w:t xml:space="preserve"># </w:t>
+      </w:r>
+      <w:proofErr w:type="gramStart"/>
+      <w:r>
+        <w:rPr>
+          <w:sz w:val="40"/>
+        </w:rPr>
+        <w:t>All</w:t>
+      </w:r>
+      <w:proofErr w:type="gramEnd"/>
+      <w:r>
+        <w:rPr>
+          <w:sz w:val="40"/>
+        </w:rPr>
+        <w:t xml:space="preserve"> rights reserved - Do Not Redistribute</w:t>
+      </w:r>
+    </w:p>
+    <w:p>
+      <w:pPr>
+        <w:rPr>
+          <w:sz w:val="40"/>
+        </w:rPr>
+      </w:pPr>
+    </w:p>
+    <w:p>
+      <w:pPr>
+        <w:rPr>
+          <w:sz w:val="40"/>
+        </w:rPr>
+      </w:pPr>
+    </w:p>
+    <w:p>
+      <w:pPr>
+        <w:rPr>
+          <w:sz w:val="40"/>
+        </w:rPr>
+      </w:pPr>
+    </w:p>
+    <w:p>
+      <w:pPr>
+        <w:rPr>
+          <w:sz w:val="40"/>
+        </w:rPr>
+      </w:pPr>
+    </w:p>
+    <w:p>
+      <w:pPr>
+        <w:rPr>
+          <w:sz w:val="40"/>
+        </w:rPr>
+      </w:pPr>
+    </w:p>
+    <w:p>
+      <w:pPr>
+        <w:rPr>
+          <w:sz w:val="40"/>
+        </w:rPr>
+      </w:pPr>
+      <w:r>
+        <w:rPr>
+          <w:sz w:val="40"/>
+        </w:rPr>
+        <w:t>#file '/root/alfresco-one-installer-5.1.1-linux-x64.bin' do</w:t>
+      </w:r>
+    </w:p>
+    <w:p>
+      <w:pPr>
+        <w:rPr>
+          <w:sz w:val="40"/>
+        </w:rPr>
+      </w:pPr>
+      <w:r>
+        <w:rPr>
+          <w:sz w:val="40"/>
+        </w:rPr>
+        <w:t xml:space="preserve"> </w:t>
+      </w:r>
+    </w:p>
+    <w:p>
+      <w:pPr>
+        <w:rPr>
+          <w:sz w:val="40"/>
+        </w:rPr>
+      </w:pPr>
+      <w:r>
+        <w:rPr>
+          <w:sz w:val="40"/>
+        </w:rPr>
+        <w:t xml:space="preserve"># </w:t>
+      </w:r>
+      <w:proofErr w:type="gramStart"/>
+      <w:r>
+        <w:rPr>
+          <w:sz w:val="40"/>
+        </w:rPr>
+        <w:t>mode</w:t>
+      </w:r>
+      <w:proofErr w:type="gramEnd"/>
+      <w:r>
+        <w:rPr>
+          <w:sz w:val="40"/>
+        </w:rPr>
+        <w:t xml:space="preserve"> '0755'</w:t>
+      </w:r>
+    </w:p>
+    <w:p>
+      <w:pPr>
+        <w:rPr>
+          <w:sz w:val="40"/>
+        </w:rPr>
+      </w:pPr>
+      <w:r>
+        <w:rPr>
+          <w:sz w:val="40"/>
+        </w:rPr>
+        <w:t xml:space="preserve">  </w:t>
+      </w:r>
+    </w:p>
+    <w:p>
+      <w:pPr>
+        <w:rPr>
+          <w:sz w:val="40"/>
+        </w:rPr>
+      </w:pPr>
+      <w:r>
+        <w:rPr>
+          <w:sz w:val="40"/>
+        </w:rPr>
+        <w:t>#owner 'root'</w:t>
+      </w:r>
+    </w:p>
+    <w:p>
+      <w:pPr>
+        <w:rPr>
+          <w:sz w:val="40"/>
+        </w:rPr>
+      </w:pPr>
+      <w:r>
+        <w:rPr>
+          <w:sz w:val="40"/>
+        </w:rPr>
+        <w:t xml:space="preserve">  </w:t>
+      </w:r>
+    </w:p>
+    <w:p>
+      <w:pPr>
+        <w:rPr>
+          <w:sz w:val="40"/>
+        </w:rPr>
+      </w:pPr>
+      <w:r>
+        <w:rPr>
+          <w:sz w:val="40"/>
+        </w:rPr>
+        <w:lastRenderedPageBreak/>
+        <w:t>#group 'root'</w:t>
+      </w:r>
+    </w:p>
+    <w:p>
+      <w:pPr>
+        <w:rPr>
+          <w:sz w:val="40"/>
+        </w:rPr>
+      </w:pPr>
+    </w:p>
+    <w:p>
+      <w:pPr>
+        <w:rPr>
+          <w:sz w:val="40"/>
+        </w:rPr>
+      </w:pPr>
+      <w:r>
+        <w:rPr>
+          <w:sz w:val="40"/>
+        </w:rPr>
+        <w:t>#end</w:t>
+      </w:r>
+    </w:p>
+    <w:p>
+      <w:pPr>
+        <w:rPr>
+          <w:sz w:val="40"/>
+        </w:rPr>
+      </w:pPr>
+    </w:p>
+    <w:p>
+      <w:pPr>
+        <w:rPr>
+          <w:sz w:val="40"/>
+        </w:rPr>
+      </w:pPr>
+      <w:r>
+        <w:rPr>
+          <w:sz w:val="40"/>
+        </w:rPr>
+        <w:t>#package 'java-1.7.0-openjdk' do</w:t>
+      </w:r>
+    </w:p>
+    <w:p>
+      <w:pPr>
+        <w:rPr>
+          <w:sz w:val="40"/>
+        </w:rPr>
+      </w:pPr>
+      <w:r>
+        <w:rPr>
+          <w:sz w:val="40"/>
+        </w:rPr>
+        <w:t xml:space="preserve"> # </w:t>
+      </w:r>
+      <w:proofErr w:type="gramStart"/>
+      <w:r>
+        <w:rPr>
+          <w:sz w:val="40"/>
+        </w:rPr>
+        <w:t>action</w:t>
+      </w:r>
+      <w:proofErr w:type="gramEnd"/>
+      <w:r>
+        <w:rPr>
+          <w:sz w:val="40"/>
+        </w:rPr>
+        <w:t xml:space="preserve"> :install</w:t>
+      </w:r>
+    </w:p>
+    <w:p>
+      <w:pPr>
+        <w:rPr>
+          <w:sz w:val="40"/>
+        </w:rPr>
+      </w:pPr>
+      <w:r>
+        <w:rPr>
+          <w:sz w:val="40"/>
+        </w:rPr>
+        <w:t>#end</w:t>
+      </w:r>
+    </w:p>
+    <w:p>
+      <w:pPr>
+        <w:rPr>
+          <w:sz w:val="40"/>
+        </w:rPr>
+      </w:pPr>
+      <w:proofErr w:type="spellStart"/>
+      <w:r>
+        <w:rPr>
+          <w:sz w:val="40"/>
+        </w:rPr>
+        <w:t>remote_file</w:t>
+      </w:r>
+      <w:proofErr w:type="spellEnd"/>
+      <w:r>
+        <w:rPr>
+          <w:sz w:val="40"/>
+        </w:rPr>
+        <w:t xml:space="preserve"> '/root/alfresco-one-installer-5.1.1-linux-x64.bin' do</w:t>
+      </w:r>
+    </w:p>
+    <w:p>
+      <w:pPr>
+        <w:rPr>
+          <w:sz w:val="40"/>
+        </w:rPr>
+      </w:pPr>
+      <w:r>
+        <w:rPr>
+          <w:sz w:val="40"/>
+        </w:rPr>
+        <w:t xml:space="preserve"> </w:t>
+      </w:r>
+      <w:proofErr w:type="gramStart"/>
+      <w:r>
+        <w:rPr>
+          <w:sz w:val="40"/>
+        </w:rPr>
+        <w:t>source</w:t>
+      </w:r>
+      <w:proofErr w:type="gramEnd"/>
+      <w:r>
+        <w:rPr>
+          <w:sz w:val="40"/>
+        </w:rPr>
+        <w:t xml:space="preserve"> 'https://s3.ap-south-1.amazonaws.com/shareflip/alfresco-one-installer-5.1.1-linux-x64.bin'</w:t>
+      </w:r>
+    </w:p>
+    <w:p>
+      <w:pPr>
+        <w:rPr>
+          <w:sz w:val="40"/>
+        </w:rPr>
+      </w:pPr>
+      <w:r>
+        <w:rPr>
+          <w:sz w:val="40"/>
+        </w:rPr>
+        <w:t xml:space="preserve"> </w:t>
+      </w:r>
+      <w:proofErr w:type="gramStart"/>
+      <w:r>
+        <w:rPr>
+          <w:sz w:val="40"/>
+        </w:rPr>
+        <w:t>owner</w:t>
+      </w:r>
+      <w:proofErr w:type="gramEnd"/>
+      <w:r>
+        <w:rPr>
+          <w:sz w:val="40"/>
+        </w:rPr>
+        <w:t xml:space="preserve"> 'root'</w:t>
+      </w:r>
+    </w:p>
+    <w:p>
+      <w:pPr>
+        <w:rPr>
+          <w:sz w:val="40"/>
+        </w:rPr>
+      </w:pPr>
+      <w:r>
+        <w:rPr>
+          <w:sz w:val="40"/>
+        </w:rPr>
+        <w:t xml:space="preserve"> </w:t>
+      </w:r>
+      <w:proofErr w:type="gramStart"/>
+      <w:r>
+        <w:rPr>
+          <w:sz w:val="40"/>
+        </w:rPr>
+        <w:t>group</w:t>
+      </w:r>
+      <w:proofErr w:type="gramEnd"/>
+      <w:r>
+        <w:rPr>
+          <w:sz w:val="40"/>
+        </w:rPr>
+        <w:t xml:space="preserve"> 'root'</w:t>
+      </w:r>
+    </w:p>
+    <w:p>
+      <w:pPr>
+        <w:rPr>
+          <w:sz w:val="40"/>
+        </w:rPr>
+      </w:pPr>
+      <w:r>
+        <w:rPr>
+          <w:sz w:val="40"/>
+        </w:rPr>
+        <w:t xml:space="preserve"> </w:t>
+      </w:r>
+      <w:proofErr w:type="gramStart"/>
+      <w:r>
+        <w:rPr>
+          <w:sz w:val="40"/>
+        </w:rPr>
+        <w:t>mode</w:t>
+      </w:r>
+      <w:proofErr w:type="gramEnd"/>
+      <w:r>
+        <w:rPr>
+          <w:sz w:val="40"/>
+        </w:rPr>
+        <w:t xml:space="preserve"> '0755'</w:t>
+      </w:r>
+    </w:p>
+    <w:p>
+      <w:pPr>
+        <w:rPr>
+          <w:sz w:val="40"/>
+        </w:rPr>
+      </w:pPr>
+      <w:r>
+        <w:rPr>
+          <w:sz w:val="40"/>
+        </w:rPr>
+        <w:t xml:space="preserve"> </w:t>
+      </w:r>
+      <w:proofErr w:type="gramStart"/>
+      <w:r>
+        <w:rPr>
+          <w:sz w:val="40"/>
+        </w:rPr>
+        <w:t>action</w:t>
+      </w:r>
+      <w:proofErr w:type="gramEnd"/>
+      <w:r>
+        <w:rPr>
+          <w:sz w:val="40"/>
+        </w:rPr>
+        <w:t xml:space="preserve"> :create</w:t>
+      </w:r>
+    </w:p>
+    <w:p>
+      <w:pPr>
+        <w:rPr>
+          <w:sz w:val="40"/>
+        </w:rPr>
+      </w:pPr>
+      <w:proofErr w:type="gramStart"/>
+      <w:r>
+        <w:rPr>
+          <w:sz w:val="40"/>
+        </w:rPr>
+        <w:t>end</w:t>
+      </w:r>
+      <w:proofErr w:type="gramEnd"/>
+    </w:p>
+    <w:p>
+      <w:pPr>
+        <w:rPr>
+          <w:sz w:val="40"/>
+        </w:rPr>
+      </w:pPr>
+      <w:r>
+        <w:rPr>
+          <w:sz w:val="40"/>
+        </w:rPr>
+        <w:t>#</w:t>
+      </w:r>
+      <w:proofErr w:type="spellStart"/>
+      <w:r>
+        <w:rPr>
+          <w:sz w:val="40"/>
+        </w:rPr>
+        <w:t>cookbook_file</w:t>
+      </w:r>
+      <w:proofErr w:type="spellEnd"/>
+      <w:r>
+        <w:rPr>
+          <w:sz w:val="40"/>
+        </w:rPr>
+        <w:t xml:space="preserve"> '/root/alfresco-one-installer-5.1.1-linux-x64.bin' do</w:t>
+      </w:r>
+    </w:p>
+    <w:p>
+      <w:pPr>
+        <w:rPr>
+          <w:sz w:val="40"/>
+        </w:rPr>
+      </w:pPr>
+    </w:p>
+    <w:p>
+      <w:pPr>
+        <w:rPr>
+          <w:sz w:val="40"/>
+        </w:rPr>
+      </w:pPr>
+      <w:r>
+        <w:rPr>
+          <w:sz w:val="40"/>
+        </w:rPr>
+        <w:lastRenderedPageBreak/>
+        <w:t xml:space="preserve"> # </w:t>
+      </w:r>
+      <w:proofErr w:type="gramStart"/>
+      <w:r>
+        <w:rPr>
+          <w:sz w:val="40"/>
+        </w:rPr>
+        <w:t>source</w:t>
+      </w:r>
+      <w:proofErr w:type="gramEnd"/>
+      <w:r>
+        <w:rPr>
+          <w:sz w:val="40"/>
+        </w:rPr>
+        <w:t xml:space="preserve"> 'alfresco-one-installer-5.1.1-linux-x64.bin'</w:t>
+      </w:r>
+    </w:p>
+    <w:p>
+      <w:pPr>
+        <w:rPr>
+          <w:sz w:val="40"/>
+        </w:rPr>
+      </w:pPr>
+      <w:r>
+        <w:rPr>
+          <w:sz w:val="40"/>
+        </w:rPr>
+        <w:t xml:space="preserve">  </w:t>
+      </w:r>
+    </w:p>
+    <w:p>
+      <w:pPr>
+        <w:rPr>
+          <w:sz w:val="40"/>
+        </w:rPr>
+      </w:pPr>
+      <w:r>
+        <w:rPr>
+          <w:sz w:val="40"/>
+        </w:rPr>
+        <w:t xml:space="preserve">  #owner 'root'</w:t>
+      </w:r>
+    </w:p>
+    <w:p>
+      <w:pPr>
+        <w:rPr>
+          <w:sz w:val="40"/>
+        </w:rPr>
+      </w:pPr>
+      <w:r>
+        <w:rPr>
+          <w:sz w:val="40"/>
+        </w:rPr>
+        <w:t xml:space="preserve">  </w:t>
+      </w:r>
+    </w:p>
+    <w:p>
+      <w:pPr>
+        <w:rPr>
+          <w:sz w:val="40"/>
+        </w:rPr>
+      </w:pPr>
+      <w:r>
+        <w:rPr>
+          <w:sz w:val="40"/>
+        </w:rPr>
+        <w:t xml:space="preserve"> # </w:t>
+      </w:r>
+      <w:proofErr w:type="gramStart"/>
+      <w:r>
+        <w:rPr>
+          <w:sz w:val="40"/>
+        </w:rPr>
+        <w:t>group</w:t>
+      </w:r>
+      <w:proofErr w:type="gramEnd"/>
+      <w:r>
+        <w:rPr>
+          <w:sz w:val="40"/>
+        </w:rPr>
+        <w:t xml:space="preserve"> 'root'</w:t>
+      </w:r>
+    </w:p>
+    <w:p>
+      <w:pPr>
+        <w:rPr>
+          <w:sz w:val="40"/>
+        </w:rPr>
+      </w:pPr>
+      <w:r>
+        <w:rPr>
+          <w:sz w:val="40"/>
+        </w:rPr>
+        <w:t xml:space="preserve">  </w:t>
+      </w:r>
+    </w:p>
+    <w:p>
+      <w:pPr>
+        <w:rPr>
+          <w:sz w:val="40"/>
+        </w:rPr>
+      </w:pPr>
+      <w:r>
+        <w:rPr>
+          <w:sz w:val="40"/>
+        </w:rPr>
+        <w:t xml:space="preserve">  #mode '0755'</w:t>
+      </w:r>
+    </w:p>
+    <w:p>
+      <w:pPr>
+        <w:rPr>
+          <w:sz w:val="40"/>
+        </w:rPr>
+      </w:pPr>
+      <w:r>
+        <w:rPr>
+          <w:sz w:val="40"/>
+        </w:rPr>
+        <w:t xml:space="preserve">  </w:t>
+      </w:r>
+    </w:p>
+    <w:p>
+      <w:pPr>
+        <w:rPr>
+          <w:sz w:val="40"/>
+        </w:rPr>
+      </w:pPr>
+      <w:r>
+        <w:rPr>
+          <w:sz w:val="40"/>
+        </w:rPr>
+        <w:t xml:space="preserve">  #</w:t>
+      </w:r>
+      <w:proofErr w:type="gramStart"/>
+      <w:r>
+        <w:rPr>
+          <w:sz w:val="40"/>
+        </w:rPr>
+        <w:t>action :create</w:t>
+      </w:r>
+      <w:proofErr w:type="gramEnd"/>
+    </w:p>
+    <w:p>
+      <w:pPr>
+        <w:rPr>
+          <w:sz w:val="40"/>
+        </w:rPr>
+      </w:pPr>
+    </w:p>
+    <w:p>
+      <w:pPr>
+        <w:rPr>
+          <w:sz w:val="40"/>
+        </w:rPr>
+      </w:pPr>
+      <w:r>
+        <w:rPr>
+          <w:sz w:val="40"/>
+        </w:rPr>
+        <w:t>#end</w:t>
+      </w:r>
+    </w:p>
+    <w:p>
+      <w:pPr>
+        <w:rPr>
+          <w:sz w:val="40"/>
+        </w:rPr>
+      </w:pPr>
+    </w:p>
+    <w:p>
+      <w:pPr>
+        <w:rPr>
+          <w:sz w:val="40"/>
+        </w:rPr>
+      </w:pPr>
+    </w:p>
+    <w:p>
+      <w:pPr>
+        <w:rPr>
+          <w:sz w:val="40"/>
+        </w:rPr>
+      </w:pPr>
+    </w:p>
+    <w:p>
+      <w:pPr>
+        <w:rPr>
+          <w:sz w:val="40"/>
+        </w:rPr>
+      </w:pPr>
+      <w:proofErr w:type="spellStart"/>
+      <w:r>
+        <w:rPr>
+          <w:sz w:val="40"/>
+        </w:rPr>
+        <w:t>cookbook_file</w:t>
+      </w:r>
+      <w:proofErr w:type="spellEnd"/>
+      <w:r>
+        <w:rPr>
+          <w:sz w:val="40"/>
+        </w:rPr>
+        <w:t xml:space="preserve"> '/root/</w:t>
+      </w:r>
+      <w:proofErr w:type="spellStart"/>
+      <w:r>
+        <w:rPr>
+          <w:sz w:val="40"/>
+        </w:rPr>
+        <w:t>install_opts</w:t>
+      </w:r>
+      <w:proofErr w:type="spellEnd"/>
+      <w:r>
+        <w:rPr>
+          <w:sz w:val="40"/>
+        </w:rPr>
+        <w:t>' do</w:t>
+      </w:r>
+    </w:p>
+    <w:p>
+      <w:pPr>
+        <w:rPr>
+          <w:sz w:val="40"/>
+        </w:rPr>
+      </w:pPr>
+    </w:p>
+    <w:p>
+      <w:pPr>
+        <w:rPr>
+          <w:sz w:val="40"/>
+        </w:rPr>
+      </w:pPr>
+      <w:r>
+        <w:rPr>
+          <w:sz w:val="40"/>
+        </w:rPr>
+        <w:t xml:space="preserve">  </w:t>
+      </w:r>
+      <w:proofErr w:type="gramStart"/>
+      <w:r>
+        <w:rPr>
+          <w:sz w:val="40"/>
+        </w:rPr>
+        <w:t>source</w:t>
+      </w:r>
+      <w:proofErr w:type="gramEnd"/>
+      <w:r>
+        <w:rPr>
+          <w:sz w:val="40"/>
+        </w:rPr>
+        <w:t xml:space="preserve"> '</w:t>
+      </w:r>
+      <w:proofErr w:type="spellStart"/>
+      <w:r>
+        <w:rPr>
+          <w:sz w:val="40"/>
+        </w:rPr>
+        <w:t>install_opts</w:t>
+      </w:r>
+      <w:proofErr w:type="spellEnd"/>
+      <w:r>
+        <w:rPr>
+          <w:sz w:val="40"/>
+        </w:rPr>
+        <w:t>'</w:t>
+      </w:r>
+    </w:p>
+    <w:p>
+      <w:pPr>
+        <w:rPr>
+          <w:sz w:val="40"/>
+        </w:rPr>
+      </w:pPr>
+      <w:r>
+        <w:rPr>
+          <w:sz w:val="40"/>
+        </w:rPr>
+        <w:t xml:space="preserve">  </w:t>
+      </w:r>
+    </w:p>
+    <w:p>
+      <w:pPr>
+        <w:rPr>
+          <w:sz w:val="40"/>
+        </w:rPr>
+      </w:pPr>
+      <w:r>
+        <w:rPr>
+          <w:sz w:val="40"/>
+        </w:rPr>
+        <w:t xml:space="preserve">  </w:t>
+      </w:r>
+      <w:proofErr w:type="gramStart"/>
+      <w:r>
+        <w:rPr>
+          <w:sz w:val="40"/>
+        </w:rPr>
+        <w:t>owner</w:t>
+      </w:r>
+      <w:proofErr w:type="gramEnd"/>
+      <w:r>
+        <w:rPr>
+          <w:sz w:val="40"/>
+        </w:rPr>
+        <w:t xml:space="preserve"> 'root'</w:t>
+      </w:r>
+    </w:p>
+    <w:p>
+      <w:pPr>
+        <w:rPr>
+          <w:sz w:val="40"/>
+        </w:rPr>
+      </w:pPr>
+      <w:r>
+        <w:rPr>
+          <w:sz w:val="40"/>
+        </w:rPr>
+        <w:lastRenderedPageBreak/>
+        <w:t xml:space="preserve">  </w:t>
+      </w:r>
+    </w:p>
+    <w:p>
+      <w:pPr>
+        <w:rPr>
+          <w:sz w:val="40"/>
+        </w:rPr>
+      </w:pPr>
+      <w:r>
+        <w:rPr>
+          <w:sz w:val="40"/>
+        </w:rPr>
+        <w:t xml:space="preserve">  </w:t>
+      </w:r>
+      <w:proofErr w:type="gramStart"/>
+      <w:r>
+        <w:rPr>
+          <w:sz w:val="40"/>
+        </w:rPr>
+        <w:t>group</w:t>
+      </w:r>
+      <w:proofErr w:type="gramEnd"/>
+      <w:r>
+        <w:rPr>
+          <w:sz w:val="40"/>
+        </w:rPr>
+        <w:t xml:space="preserve"> 'root'</w:t>
+      </w:r>
+    </w:p>
+    <w:p>
+      <w:pPr>
+        <w:rPr>
+          <w:sz w:val="40"/>
+        </w:rPr>
+      </w:pPr>
+      <w:r>
+        <w:rPr>
+          <w:sz w:val="40"/>
+        </w:rPr>
+        <w:t xml:space="preserve">  </w:t>
+      </w:r>
+    </w:p>
+    <w:p>
+      <w:pPr>
+        <w:rPr>
+          <w:sz w:val="40"/>
+        </w:rPr>
+      </w:pPr>
+      <w:r>
+        <w:rPr>
+          <w:sz w:val="40"/>
+        </w:rPr>
+        <w:t xml:space="preserve">  </w:t>
+      </w:r>
+      <w:proofErr w:type="gramStart"/>
+      <w:r>
+        <w:rPr>
+          <w:sz w:val="40"/>
+        </w:rPr>
+        <w:t>mode</w:t>
+      </w:r>
+      <w:proofErr w:type="gramEnd"/>
+      <w:r>
+        <w:rPr>
+          <w:sz w:val="40"/>
+        </w:rPr>
+        <w:t xml:space="preserve"> '0755'</w:t>
+      </w:r>
+    </w:p>
+    <w:p>
+      <w:pPr>
+        <w:rPr>
+          <w:sz w:val="40"/>
+        </w:rPr>
+      </w:pPr>
+      <w:r>
+        <w:rPr>
+          <w:sz w:val="40"/>
+        </w:rPr>
+        <w:t xml:space="preserve">  </w:t>
+      </w:r>
+    </w:p>
+    <w:p>
+      <w:pPr>
+        <w:rPr>
+          <w:sz w:val="40"/>
+        </w:rPr>
+      </w:pPr>
+      <w:r>
+        <w:rPr>
+          <w:sz w:val="40"/>
+        </w:rPr>
+        <w:t xml:space="preserve">  </w:t>
+      </w:r>
+      <w:proofErr w:type="gramStart"/>
+      <w:r>
+        <w:rPr>
+          <w:sz w:val="40"/>
+        </w:rPr>
+        <w:t>action</w:t>
+      </w:r>
+      <w:proofErr w:type="gramEnd"/>
+      <w:r>
+        <w:rPr>
+          <w:sz w:val="40"/>
+        </w:rPr>
+        <w:t xml:space="preserve"> :create</w:t>
+      </w:r>
+    </w:p>
+    <w:p>
+      <w:pPr>
+        <w:rPr>
+          <w:sz w:val="40"/>
+        </w:rPr>
+      </w:pPr>
+    </w:p>
+    <w:p>
+      <w:pPr>
+        <w:rPr>
+          <w:sz w:val="40"/>
+        </w:rPr>
+      </w:pPr>
+      <w:proofErr w:type="gramStart"/>
+      <w:r>
+        <w:rPr>
+          <w:sz w:val="40"/>
+        </w:rPr>
+        <w:t>end</w:t>
+      </w:r>
+      <w:proofErr w:type="gramEnd"/>
+    </w:p>
+    <w:p>
+      <w:pPr>
+        <w:rPr>
+          <w:sz w:val="40"/>
+        </w:rPr>
+      </w:pPr>
+    </w:p>
+    <w:p>
+      <w:pPr>
+        <w:rPr>
+          <w:sz w:val="40"/>
+        </w:rPr>
+      </w:pPr>
+    </w:p>
+    <w:p>
+      <w:pPr>
+        <w:rPr>
+          <w:sz w:val="40"/>
+        </w:rPr>
+      </w:pPr>
+    </w:p>
+    <w:p>
+      <w:pPr>
+        <w:rPr>
+          <w:sz w:val="40"/>
+        </w:rPr>
+      </w:pPr>
+    </w:p>
+    <w:p>
+      <w:pPr>
+        <w:rPr>
+          <w:sz w:val="40"/>
+        </w:rPr>
+      </w:pPr>
+    </w:p>
+    <w:p>
+      <w:pPr>
+        <w:rPr>
+          <w:sz w:val="40"/>
+        </w:rPr>
+      </w:pPr>
+      <w:proofErr w:type="gramStart"/>
+      <w:r>
+        <w:rPr>
+          <w:sz w:val="40"/>
+        </w:rPr>
+        <w:t>execute</w:t>
+      </w:r>
+      <w:proofErr w:type="gramEnd"/>
+      <w:r>
+        <w:rPr>
+          <w:sz w:val="40"/>
+        </w:rPr>
+        <w:t xml:space="preserve"> 'alfresco' do</w:t>
+      </w:r>
+    </w:p>
+    <w:p>
+      <w:pPr>
+        <w:rPr>
+          <w:sz w:val="40"/>
+        </w:rPr>
+      </w:pPr>
+    </w:p>
+    <w:p>
+      <w:pPr>
+        <w:rPr>
+          <w:sz w:val="40"/>
+        </w:rPr>
+      </w:pPr>
+      <w:r>
+        <w:rPr>
+          <w:sz w:val="40"/>
+        </w:rPr>
+        <w:t xml:space="preserve">  </w:t>
+      </w:r>
+      <w:proofErr w:type="gramStart"/>
+      <w:r>
+        <w:rPr>
+          <w:sz w:val="40"/>
+        </w:rPr>
+        <w:t>command</w:t>
+      </w:r>
+      <w:proofErr w:type="gramEnd"/>
+      <w:r>
+        <w:rPr>
+          <w:sz w:val="40"/>
+        </w:rPr>
+        <w:t xml:space="preserve"> '/root/alfresco-one-installer-5.1.1-linux-x64.bin --</w:t>
+      </w:r>
+      <w:proofErr w:type="spellStart"/>
+      <w:r>
+        <w:rPr>
+          <w:sz w:val="40"/>
+        </w:rPr>
+        <w:t>optionfile</w:t>
+      </w:r>
+      <w:proofErr w:type="spellEnd"/>
+      <w:r>
+        <w:rPr>
+          <w:sz w:val="40"/>
+        </w:rPr>
+        <w:t xml:space="preserve"> /root/</w:t>
+      </w:r>
+      <w:proofErr w:type="spellStart"/>
+      <w:r>
+        <w:rPr>
+          <w:sz w:val="40"/>
+        </w:rPr>
+        <w:t>install_opts</w:t>
+      </w:r>
+      <w:proofErr w:type="spellEnd"/>
+      <w:r>
+        <w:rPr>
+          <w:sz w:val="40"/>
+        </w:rPr>
+        <w:t>'</w:t>
+      </w:r>
+    </w:p>
+    <w:p>
+      <w:pPr>
+        <w:rPr>
+          <w:sz w:val="40"/>
+        </w:rPr>
+      </w:pPr>
+      <w:r>
+        <w:rPr>
+          <w:sz w:val="40"/>
+        </w:rPr>
+        <w:t xml:space="preserve">         </w:t>
+      </w:r>
+      <w:proofErr w:type="spellStart"/>
+      <w:r>
+        <w:rPr>
+          <w:sz w:val="40"/>
+        </w:rPr>
+        <w:t>not_if</w:t>
+      </w:r>
+      <w:proofErr w:type="spellEnd"/>
+      <w:r>
+        <w:rPr>
+          <w:sz w:val="40"/>
+        </w:rPr>
+        <w:t xml:space="preserve"> </w:t>
+      </w:r>
+      <w:proofErr w:type="gramStart"/>
+      <w:r>
+        <w:rPr>
+          <w:sz w:val="40"/>
+        </w:rPr>
+        <w:t xml:space="preserve">{ </w:t>
+      </w:r>
+      <w:proofErr w:type="spellStart"/>
+      <w:r>
+        <w:rPr>
+          <w:sz w:val="40"/>
+        </w:rPr>
+        <w:t>File.exist</w:t>
+      </w:r>
+      <w:proofErr w:type="spellEnd"/>
+      <w:proofErr w:type="gramEnd"/>
+      <w:r>
+        <w:rPr>
+          <w:sz w:val="40"/>
+        </w:rPr>
+        <w:t>?("/opt/alfresco/alfresco.sh") }</w:t>
+      </w:r>
+    </w:p>
+    <w:p>
+      <w:pPr>
+        <w:rPr>
+          <w:sz w:val="40"/>
+        </w:rPr>
+      </w:pPr>
+    </w:p>
+    <w:p>
+      <w:pPr>
+        <w:rPr>
+          <w:sz w:val="40"/>
+        </w:rPr>
+      </w:pPr>
+      <w:proofErr w:type="gramStart"/>
+      <w:r>
+        <w:rPr>
+          <w:sz w:val="40"/>
+        </w:rPr>
+        <w:lastRenderedPageBreak/>
+        <w:t>end</w:t>
+      </w:r>
+      <w:proofErr w:type="gramEnd"/>
+    </w:p>
+    <w:p>
+      <w:pPr>
+        <w:rPr>
+          <w:sz w:val="40"/>
+        </w:rPr>
+      </w:pPr>
+    </w:p>
+    <w:p>
+      <w:pPr>
+        <w:rPr>
+          <w:sz w:val="40"/>
+        </w:rPr>
+      </w:pPr>
+    </w:p>
+    <w:p>
+      <w:pPr>
+        <w:rPr>
+          <w:sz w:val="40"/>
+        </w:rPr>
+      </w:pPr>
+      <w:proofErr w:type="gramStart"/>
+      <w:r>
+        <w:rPr>
+          <w:sz w:val="40"/>
+        </w:rPr>
+        <w:t>execute</w:t>
+      </w:r>
+      <w:proofErr w:type="gramEnd"/>
+      <w:r>
+        <w:rPr>
+          <w:sz w:val="40"/>
+        </w:rPr>
+        <w:t xml:space="preserve"> 'alfresco start' do</w:t>
+      </w:r>
+    </w:p>
+    <w:p>
+      <w:pPr>
+        <w:rPr>
+          <w:sz w:val="40"/>
+        </w:rPr>
+      </w:pPr>
+      <w:r>
+        <w:rPr>
+          <w:sz w:val="40"/>
+        </w:rPr>
+        <w:t xml:space="preserve">  </w:t>
+      </w:r>
+    </w:p>
+    <w:p>
+      <w:pPr>
+        <w:rPr>
+          <w:sz w:val="40"/>
+        </w:rPr>
+      </w:pPr>
+      <w:r>
+        <w:rPr>
+          <w:sz w:val="40"/>
+        </w:rPr>
+        <w:t xml:space="preserve">  </w:t>
+      </w:r>
+      <w:proofErr w:type="gramStart"/>
+      <w:r>
+        <w:rPr>
+          <w:sz w:val="40"/>
+        </w:rPr>
+        <w:t>command</w:t>
+      </w:r>
+      <w:proofErr w:type="gramEnd"/>
+      <w:r>
+        <w:rPr>
+          <w:sz w:val="40"/>
+        </w:rPr>
+        <w:t xml:space="preserve"> './alfresco.sh start'</w:t>
+      </w:r>
+    </w:p>
+    <w:p>
+      <w:pPr>
+        <w:rPr>
+          <w:sz w:val="40"/>
+        </w:rPr>
+      </w:pPr>
+      <w:r>
+        <w:rPr>
+          <w:sz w:val="40"/>
+        </w:rPr>
+        <w:t xml:space="preserve"> </w:t>
+      </w:r>
+    </w:p>
+    <w:p>
+      <w:pPr>
+        <w:rPr>
+          <w:sz w:val="40"/>
+        </w:rPr>
+      </w:pPr>
+      <w:r>
+        <w:rPr>
+          <w:sz w:val="40"/>
+        </w:rPr>
+        <w:t xml:space="preserve">  </w:t>
+      </w:r>
+      <w:proofErr w:type="spellStart"/>
+      <w:proofErr w:type="gramStart"/>
+      <w:r>
+        <w:rPr>
+          <w:sz w:val="40"/>
+        </w:rPr>
+        <w:t>cwd</w:t>
+      </w:r>
+      <w:proofErr w:type="spellEnd"/>
+      <w:proofErr w:type="gramEnd"/>
+      <w:r>
+        <w:rPr>
+          <w:sz w:val="40"/>
+        </w:rPr>
+        <w:t xml:space="preserve">     '/opt/alfresco/'</w:t>
+      </w:r>
+    </w:p>
+    <w:p>
+      <w:pPr>
+        <w:rPr>
+          <w:sz w:val="40"/>
+        </w:rPr>
+      </w:pPr>
+      <w:r>
+        <w:rPr>
+          <w:sz w:val="40"/>
+        </w:rPr>
+        <w:t xml:space="preserve"> </w:t>
+      </w:r>
+    </w:p>
+    <w:p>
+      <w:pPr>
+        <w:rPr>
+          <w:sz w:val="40"/>
+        </w:rPr>
+      </w:pPr>
+      <w:r>
+        <w:rPr>
+          <w:sz w:val="40"/>
+        </w:rPr>
+        <w:t xml:space="preserve">  </w:t>
+      </w:r>
+      <w:proofErr w:type="spellStart"/>
+      <w:r>
+        <w:rPr>
+          <w:sz w:val="40"/>
+        </w:rPr>
+        <w:t>not_if</w:t>
+      </w:r>
+      <w:proofErr w:type="spellEnd"/>
+      <w:r>
+        <w:rPr>
+          <w:sz w:val="40"/>
+        </w:rPr>
+        <w:t xml:space="preserve"> '</w:t>
+      </w:r>
+      <w:proofErr w:type="spellStart"/>
+      <w:r>
+        <w:rPr>
+          <w:sz w:val="40"/>
+        </w:rPr>
+        <w:t>netstat</w:t>
+      </w:r>
+      <w:proofErr w:type="spellEnd"/>
+      <w:r>
+        <w:rPr>
+          <w:sz w:val="40"/>
+        </w:rPr>
+        <w:t xml:space="preserve"> -</w:t>
+      </w:r>
+      <w:proofErr w:type="spellStart"/>
+      <w:r>
+        <w:rPr>
+          <w:sz w:val="40"/>
+        </w:rPr>
+        <w:t>tulpn</w:t>
+      </w:r>
+      <w:proofErr w:type="spellEnd"/>
+      <w:r>
+        <w:rPr>
+          <w:sz w:val="40"/>
+        </w:rPr>
+        <w:t xml:space="preserve"> | grep 8080'</w:t>
+      </w:r>
+    </w:p>
+    <w:p>
+      <w:pPr>
+        <w:rPr>
+          <w:sz w:val="40"/>
+        </w:rPr>
+      </w:pPr>
+    </w:p>
+    <w:p>
+      <w:pPr>
+        <w:rPr>
+          <w:sz w:val="40"/>
+        </w:rPr>
+      </w:pPr>
+      <w:proofErr w:type="gramStart"/>
+      <w:r>
+        <w:rPr>
+          <w:sz w:val="40"/>
+        </w:rPr>
+        <w:t>end</w:t>
+      </w:r>
+      <w:proofErr w:type="gramEnd"/>
+    </w:p>
+    <w:p>
+      <w:pPr>
+        <w:rPr>
+          <w:sz w:val="40"/>
+        </w:rPr>
+      </w:pPr>
+      <w:r>
+        <w:rPr>
+          <w:sz w:val="40"/>
+        </w:rPr>
+        <w:t>-----------------------------------------</w:t>
+      </w:r>
+    </w:p>
+    <w:p>
+      <w:pPr>
+        <w:rPr>
+          <w:sz w:val="40"/>
+        </w:rPr>
+      </w:pPr>
+      <w:proofErr w:type="spellStart"/>
+      <w:r>
+        <w:rPr>
+          <w:sz w:val="40"/>
+        </w:rPr>
+        <w:t>Metadata.rb</w:t>
+      </w:r>
+      <w:proofErr w:type="spellEnd"/>
+    </w:p>
+    <w:p>
+      <w:pPr>
+        <w:rPr>
+          <w:sz w:val="40"/>
+        </w:rPr>
+      </w:pPr>
+      <w:proofErr w:type="gramStart"/>
+      <w:r>
+        <w:rPr>
+          <w:sz w:val="40"/>
+        </w:rPr>
+        <w:t>name</w:t>
+      </w:r>
+      <w:proofErr w:type="gramEnd"/>
+      <w:r>
+        <w:rPr>
+          <w:sz w:val="40"/>
+        </w:rPr>
+        <w:t xml:space="preserve">             'alfresco'</w:t>
+      </w:r>
+    </w:p>
+    <w:p>
+      <w:pPr>
+        <w:rPr>
+          <w:sz w:val="40"/>
+        </w:rPr>
+      </w:pPr>
+      <w:proofErr w:type="gramStart"/>
+      <w:r>
+        <w:rPr>
+          <w:sz w:val="40"/>
+        </w:rPr>
+        <w:t>maintainer</w:t>
+      </w:r>
+      <w:proofErr w:type="gramEnd"/>
+      <w:r>
+        <w:rPr>
+          <w:sz w:val="40"/>
+        </w:rPr>
+        <w:t xml:space="preserve">       'YOUR_COMPANY_NAME'</w:t>
+      </w:r>
+    </w:p>
+    <w:p>
+      <w:pPr>
+        <w:rPr>
+          <w:sz w:val="40"/>
+        </w:rPr>
+      </w:pPr>
+      <w:proofErr w:type="spellStart"/>
+      <w:r>
+        <w:rPr>
+          <w:sz w:val="40"/>
+        </w:rPr>
+        <w:t>maintainer_email</w:t>
+      </w:r>
+      <w:proofErr w:type="spellEnd"/>
+      <w:r>
+        <w:rPr>
+          <w:sz w:val="40"/>
+        </w:rPr>
+        <w:t xml:space="preserve"> 'YOUR_EMAIL'</w:t>
+      </w:r>
+    </w:p>
+    <w:p>
+      <w:pPr>
+        <w:rPr>
+          <w:sz w:val="40"/>
+        </w:rPr>
+      </w:pPr>
+      <w:proofErr w:type="gramStart"/>
+      <w:r>
+        <w:rPr>
+          <w:sz w:val="40"/>
+        </w:rPr>
+        <w:t>license</w:t>
+      </w:r>
+      <w:proofErr w:type="gramEnd"/>
+      <w:r>
+        <w:rPr>
+          <w:sz w:val="40"/>
+        </w:rPr>
+        <w:t xml:space="preserve">          'All rights reserved'</w:t>
+      </w:r>
+    </w:p>
+    <w:p>
+      <w:pPr>
+        <w:rPr>
+          <w:sz w:val="40"/>
+        </w:rPr>
+      </w:pPr>
+      <w:proofErr w:type="gramStart"/>
+      <w:r>
+        <w:rPr>
+          <w:sz w:val="40"/>
+        </w:rPr>
+        <w:t>description</w:t>
+      </w:r>
+      <w:proofErr w:type="gramEnd"/>
+      <w:r>
+        <w:rPr>
+          <w:sz w:val="40"/>
+        </w:rPr>
+        <w:t xml:space="preserve">      'Installs/Configures alfresco'</w:t>
+      </w:r>
+    </w:p>
+    <w:p>
+      <w:pPr>
+        <w:rPr>
+          <w:sz w:val="40"/>
+        </w:rPr>
+      </w:pPr>
+      <w:proofErr w:type="spellStart"/>
+      <w:r>
+        <w:rPr>
+          <w:sz w:val="40"/>
+        </w:rPr>
+        <w:lastRenderedPageBreak/>
+        <w:t>long_description</w:t>
+      </w:r>
+      <w:proofErr w:type="spellEnd"/>
+      <w:r>
+        <w:rPr>
+          <w:sz w:val="40"/>
+        </w:rPr>
+        <w:t xml:space="preserve"> </w:t>
+      </w:r>
+      <w:proofErr w:type="spellStart"/>
+      <w:proofErr w:type="gramStart"/>
+      <w:r>
+        <w:rPr>
+          <w:sz w:val="40"/>
+        </w:rPr>
+        <w:t>IO.read</w:t>
+      </w:r>
+      <w:proofErr w:type="spellEnd"/>
+      <w:r>
+        <w:rPr>
+          <w:sz w:val="40"/>
+        </w:rPr>
+        <w:t>(</w:t>
+      </w:r>
+      <w:proofErr w:type="spellStart"/>
+      <w:proofErr w:type="gramEnd"/>
+      <w:r>
+        <w:rPr>
+          <w:sz w:val="40"/>
+        </w:rPr>
+        <w:t>File.join</w:t>
+      </w:r>
+      <w:proofErr w:type="spellEnd"/>
+      <w:r>
+        <w:rPr>
+          <w:sz w:val="40"/>
+        </w:rPr>
+        <w:t>(</w:t>
+      </w:r>
+      <w:proofErr w:type="spellStart"/>
+      <w:r>
+        <w:rPr>
+          <w:sz w:val="40"/>
+        </w:rPr>
+        <w:t>File.dirname</w:t>
+      </w:r>
+      <w:proofErr w:type="spellEnd"/>
+      <w:r>
+        <w:rPr>
+          <w:sz w:val="40"/>
+        </w:rPr>
+        <w:t>(__FILE__), 'README.md'))</w:t>
+      </w:r>
+    </w:p>
+    <w:p>
+      <w:pPr>
+        <w:rPr>
+          <w:sz w:val="40"/>
+        </w:rPr>
+      </w:pPr>
+      <w:proofErr w:type="gramStart"/>
+      <w:r>
+        <w:rPr>
+          <w:sz w:val="40"/>
+        </w:rPr>
+        <w:t>version</w:t>
+      </w:r>
+      <w:proofErr w:type="gramEnd"/>
+      <w:r>
+        <w:rPr>
+          <w:sz w:val="40"/>
+        </w:rPr>
+        <w:t xml:space="preserve">          '0.1.0'</w:t>
+      </w:r>
+    </w:p>
+    <w:p>
+      <w:pPr>
+        <w:rPr>
+          <w:sz w:val="40"/>
+        </w:rPr>
+      </w:pPr>
+      <w:proofErr w:type="gramStart"/>
+      <w:r>
+        <w:rPr>
+          <w:sz w:val="40"/>
+        </w:rPr>
+        <w:t>depends</w:t>
+      </w:r>
+      <w:proofErr w:type="gramEnd"/>
+      <w:r>
+        <w:rPr>
+          <w:sz w:val="40"/>
+        </w:rPr>
+        <w:t xml:space="preserve">          'java'</w:t>
+      </w:r>
       <w:bookmarkStart w:id="0" w:name="_GoBack"/>
       <w:bookmarkEnd w:id="0"/>
     </w:p>
-    <w:p/>
-    <w:p/>
-    <w:p/>
-    <w:p/>
-    <w:p/>
+    <w:p>
+      <w:pPr>
+        <w:rPr>
+          <w:sz w:val="40"/>
+        </w:rPr>
+      </w:pPr>
+      <w:r>
+        <w:rPr>
+          <w:sz w:val="40"/>
+        </w:rPr>
+        <w:t>##############################################</w:t>
+      </w:r>
+    </w:p>
     <w:p/>
     <w:sectPr>
       <w:pgSz w:w="12240" w:h="15840"/>

</xml_diff>

<commit_message>
end 29 aug 2016 noa
end
</commit_message>
<xml_diff>
--- a/vagrant-test-kitchen installation troubleshooting continued after notedpad below.docx
+++ b/vagrant-test-kitchen installation troubleshooting continued after notedpad below.docx
@@ -17767,12 +17767,15 @@
     <w:p>
       <w:r>
         <w:lastRenderedPageBreak/>
-        <w:t xml:space="preserve">Trouble shooting </w:t>
-      </w:r>
-      <w:bookmarkStart w:id="0" w:name="_GoBack"/>
-      <w:bookmarkEnd w:id="0"/>
-      <w:r>
-        <w:t xml:space="preserve"> kitchen creation default-centos-65</w:t>
+        <w:t xml:space="preserve">Trouble </w:t>
+      </w:r>
+      <w:proofErr w:type="gramStart"/>
+      <w:r>
+        <w:t>shooting  kitchen</w:t>
+      </w:r>
+      <w:proofErr w:type="gramEnd"/>
+      <w:r>
+        <w:t xml:space="preserve"> creation default-centos-65</w:t>
       </w:r>
     </w:p>
     <w:p>
@@ -17817,6 +17820,159 @@
         </w:drawing>
       </w:r>
     </w:p>
+    <w:p/>
+    <w:p>
+      <w:r>
+        <w:rPr>
+          <w:noProof/>
+        </w:rPr>
+        <w:lastRenderedPageBreak/>
+        <w:drawing>
+          <wp:inline distT="0" distB="0" distL="0" distR="0" wp14:anchorId="4DAB768E" wp14:editId="7515D4CF">
+            <wp:extent cx="5943600" cy="7584440"/>
+            <wp:effectExtent l="0" t="0" r="0" b="0"/>
+            <wp:docPr id="23" name="Picture 23"/>
+            <wp:cNvGraphicFramePr>
+              <a:graphicFrameLocks xmlns:a="http://schemas.openxmlformats.org/drawingml/2006/main" noChangeAspect="1"/>
+            </wp:cNvGraphicFramePr>
+            <a:graphic xmlns:a="http://schemas.openxmlformats.org/drawingml/2006/main">
+              <a:graphicData uri="http://schemas.openxmlformats.org/drawingml/2006/picture">
+                <pic:pic xmlns:pic="http://schemas.openxmlformats.org/drawingml/2006/picture">
+                  <pic:nvPicPr>
+                    <pic:cNvPr id="1" name=""/>
+                    <pic:cNvPicPr/>
+                  </pic:nvPicPr>
+                  <pic:blipFill>
+                    <a:blip r:embed="rId35"/>
+                    <a:stretch>
+                      <a:fillRect/>
+                    </a:stretch>
+                  </pic:blipFill>
+                  <pic:spPr>
+                    <a:xfrm>
+                      <a:off x="0" y="0"/>
+                      <a:ext cx="5943600" cy="7584440"/>
+                    </a:xfrm>
+                    <a:prstGeom prst="rect">
+                      <a:avLst/>
+                    </a:prstGeom>
+                  </pic:spPr>
+                </pic:pic>
+              </a:graphicData>
+            </a:graphic>
+          </wp:inline>
+        </w:drawing>
+      </w:r>
+    </w:p>
+    <w:p/>
+    <w:p>
+      <w:r>
+        <w:rPr>
+          <w:noProof/>
+        </w:rPr>
+        <w:lastRenderedPageBreak/>
+        <w:drawing>
+          <wp:inline distT="0" distB="0" distL="0" distR="0" wp14:anchorId="2F02C831" wp14:editId="40358D2D">
+            <wp:extent cx="5943600" cy="7627620"/>
+            <wp:effectExtent l="0" t="0" r="0" b="0"/>
+            <wp:docPr id="24" name="Picture 24"/>
+            <wp:cNvGraphicFramePr>
+              <a:graphicFrameLocks xmlns:a="http://schemas.openxmlformats.org/drawingml/2006/main" noChangeAspect="1"/>
+            </wp:cNvGraphicFramePr>
+            <a:graphic xmlns:a="http://schemas.openxmlformats.org/drawingml/2006/main">
+              <a:graphicData uri="http://schemas.openxmlformats.org/drawingml/2006/picture">
+                <pic:pic xmlns:pic="http://schemas.openxmlformats.org/drawingml/2006/picture">
+                  <pic:nvPicPr>
+                    <pic:cNvPr id="1" name=""/>
+                    <pic:cNvPicPr/>
+                  </pic:nvPicPr>
+                  <pic:blipFill>
+                    <a:blip r:embed="rId36"/>
+                    <a:stretch>
+                      <a:fillRect/>
+                    </a:stretch>
+                  </pic:blipFill>
+                  <pic:spPr>
+                    <a:xfrm>
+                      <a:off x="0" y="0"/>
+                      <a:ext cx="5943600" cy="7627620"/>
+                    </a:xfrm>
+                    <a:prstGeom prst="rect">
+                      <a:avLst/>
+                    </a:prstGeom>
+                  </pic:spPr>
+                </pic:pic>
+              </a:graphicData>
+            </a:graphic>
+          </wp:inline>
+        </w:drawing>
+      </w:r>
+    </w:p>
+    <w:p/>
+    <w:p/>
+    <w:p>
+      <w:hyperlink r:id="rId37" w:history="1">
+        <w:r>
+          <w:rPr>
+            <w:rStyle w:val="Hyperlink"/>
+          </w:rPr>
+          <w:t>http://stackoverflow.com/questions/31666204/vagrantfile-with-multiple-vms-need-to-designate-ssh-port?rq=1</w:t>
+        </w:r>
+      </w:hyperlink>
+      <w:r>
+        <w:t xml:space="preserve">   </w:t>
+      </w:r>
+    </w:p>
+    <w:p/>
+    <w:p>
+      <w:r>
+        <w:t xml:space="preserve">to make to listen on one port </w:t>
+      </w:r>
+      <w:r>
+        <w:rPr>
+          <w:noProof/>
+        </w:rPr>
+        <w:drawing>
+          <wp:inline distT="0" distB="0" distL="0" distR="0" wp14:anchorId="6E10C125" wp14:editId="2DA20F64">
+            <wp:extent cx="5943600" cy="3379470"/>
+            <wp:effectExtent l="0" t="0" r="0" b="0"/>
+            <wp:docPr id="25" name="Picture 25"/>
+            <wp:cNvGraphicFramePr>
+              <a:graphicFrameLocks xmlns:a="http://schemas.openxmlformats.org/drawingml/2006/main" noChangeAspect="1"/>
+            </wp:cNvGraphicFramePr>
+            <a:graphic xmlns:a="http://schemas.openxmlformats.org/drawingml/2006/main">
+              <a:graphicData uri="http://schemas.openxmlformats.org/drawingml/2006/picture">
+                <pic:pic xmlns:pic="http://schemas.openxmlformats.org/drawingml/2006/picture">
+                  <pic:nvPicPr>
+                    <pic:cNvPr id="1" name=""/>
+                    <pic:cNvPicPr/>
+                  </pic:nvPicPr>
+                  <pic:blipFill>
+                    <a:blip r:embed="rId38"/>
+                    <a:stretch>
+                      <a:fillRect/>
+                    </a:stretch>
+                  </pic:blipFill>
+                  <pic:spPr>
+                    <a:xfrm>
+                      <a:off x="0" y="0"/>
+                      <a:ext cx="5943600" cy="3379470"/>
+                    </a:xfrm>
+                    <a:prstGeom prst="rect">
+                      <a:avLst/>
+                    </a:prstGeom>
+                  </pic:spPr>
+                </pic:pic>
+              </a:graphicData>
+            </a:graphic>
+          </wp:inline>
+        </w:drawing>
+      </w:r>
+      <w:bookmarkStart w:id="0" w:name="_GoBack"/>
+      <w:bookmarkEnd w:id="0"/>
+    </w:p>
+    <w:p/>
+    <w:p/>
     <w:sectPr>
       <w:pgSz w:w="12240" w:h="15840"/>
       <w:pgMar w:top="1440" w:right="1440" w:bottom="1440" w:left="1440" w:header="720" w:footer="720" w:gutter="0"/>

</xml_diff>